<commit_message>
Log Added (for everyone)
</commit_message>
<xml_diff>
--- a/Sjablonen/Sjablonen (Markian)/Sjabloon 3a - Testplan.docx
+++ b/Sjablonen/Sjablonen (Markian)/Sjabloon 3a - Testplan.docx
@@ -289,7 +289,7 @@
                               <w:t xml:space="preserve">Geschreven door (voor- en achternaam): </w:t>
                             </w:r>
                             <w:r>
-                              <w:t>Daniël Freriksen</w:t>
+                              <w:t>Markian Tsypuk</w:t>
                             </w:r>
                           </w:p>
                           <w:p>
@@ -299,14 +299,6 @@
                             <w:r>
                               <w:t xml:space="preserve">Gecontroleerd door (voor- en achternaam): </w:t>
                             </w:r>
-                            <w:r>
-                              <w:t xml:space="preserve">Luuk van </w:t>
-                            </w:r>
-                            <w:proofErr w:type="spellStart"/>
-                            <w:r>
-                              <w:t>norden</w:t>
-                            </w:r>
-                            <w:proofErr w:type="spellEnd"/>
                           </w:p>
                           <w:p>
                             <w:pPr>
@@ -315,6 +307,9 @@
                             <w:r>
                               <w:t xml:space="preserve">Datum: </w:t>
                             </w:r>
+                            <w:r>
+                              <w:t>12/12/2025</w:t>
+                            </w:r>
                           </w:p>
                           <w:p>
                             <w:pPr>
@@ -322,6 +317,9 @@
                             </w:pPr>
                             <w:r>
                               <w:t xml:space="preserve">Versie: </w:t>
+                            </w:r>
+                            <w:r>
+                              <w:t>1</w:t>
                             </w:r>
                           </w:p>
                         </w:txbxContent>
@@ -358,7 +356,7 @@
                         <w:t xml:space="preserve">Geschreven door (voor- en achternaam): </w:t>
                       </w:r>
                       <w:r>
-                        <w:t>Daniël Freriksen</w:t>
+                        <w:t>Markian Tsypuk</w:t>
                       </w:r>
                     </w:p>
                     <w:p>
@@ -368,14 +366,6 @@
                       <w:r>
                         <w:t xml:space="preserve">Gecontroleerd door (voor- en achternaam): </w:t>
                       </w:r>
-                      <w:r>
-                        <w:t xml:space="preserve">Luuk van </w:t>
-                      </w:r>
-                      <w:proofErr w:type="spellStart"/>
-                      <w:r>
-                        <w:t>norden</w:t>
-                      </w:r>
-                      <w:proofErr w:type="spellEnd"/>
                     </w:p>
                     <w:p>
                       <w:pPr>
@@ -383,6 +373,9 @@
                       </w:pPr>
                       <w:r>
                         <w:t xml:space="preserve">Datum: </w:t>
+                      </w:r>
+                      <w:r>
+                        <w:t>12/12/2025</w:t>
                       </w:r>
                     </w:p>
                     <w:p>
@@ -392,6 +385,9 @@
                       <w:r>
                         <w:t xml:space="preserve">Versie: </w:t>
                       </w:r>
+                      <w:r>
+                        <w:t>1</w:t>
+                      </w:r>
                     </w:p>
                   </w:txbxContent>
                 </v:textbox>
@@ -438,7 +434,7 @@
       <w:sdtContent>
         <w:p>
           <w:pPr>
-            <w:pStyle w:val="TOCHeading"/>
+            <w:pStyle w:val="ab"/>
           </w:pPr>
           <w:r>
             <w:t>Inhoud</w:t>
@@ -446,7 +442,7 @@
         </w:p>
         <w:p>
           <w:pPr>
-            <w:pStyle w:val="TOC1"/>
+            <w:pStyle w:val="11"/>
             <w:tabs>
               <w:tab w:val="right" w:leader="dot" w:pos="9062"/>
             </w:tabs>
@@ -472,7 +468,7 @@
           <w:hyperlink w:anchor="_Toc183092583" w:history="1">
             <w:r>
               <w:rPr>
-                <w:rStyle w:val="Hyperlink"/>
+                <w:rStyle w:val="ac"/>
                 <w:noProof/>
               </w:rPr>
               <w:t>1. Inleiding</w:t>
@@ -529,7 +525,7 @@
         </w:p>
         <w:p>
           <w:pPr>
-            <w:pStyle w:val="TOC1"/>
+            <w:pStyle w:val="11"/>
             <w:tabs>
               <w:tab w:val="right" w:leader="dot" w:pos="9062"/>
             </w:tabs>
@@ -546,7 +542,7 @@
           <w:hyperlink w:anchor="_Toc183092584" w:history="1">
             <w:r>
               <w:rPr>
-                <w:rStyle w:val="Hyperlink"/>
+                <w:rStyle w:val="ac"/>
                 <w:noProof/>
               </w:rPr>
               <w:t>2. Doel van de test</w:t>
@@ -603,7 +599,7 @@
         </w:p>
         <w:p>
           <w:pPr>
-            <w:pStyle w:val="TOC1"/>
+            <w:pStyle w:val="11"/>
             <w:tabs>
               <w:tab w:val="right" w:leader="dot" w:pos="9062"/>
             </w:tabs>
@@ -620,7 +616,7 @@
           <w:hyperlink w:anchor="_Toc183092585" w:history="1">
             <w:r>
               <w:rPr>
-                <w:rStyle w:val="Hyperlink"/>
+                <w:rStyle w:val="ac"/>
                 <w:noProof/>
               </w:rPr>
               <w:t>3. Scope van het testplan</w:t>
@@ -677,7 +673,7 @@
         </w:p>
         <w:p>
           <w:pPr>
-            <w:pStyle w:val="TOC1"/>
+            <w:pStyle w:val="11"/>
             <w:tabs>
               <w:tab w:val="right" w:leader="dot" w:pos="9062"/>
             </w:tabs>
@@ -694,7 +690,7 @@
           <w:hyperlink w:anchor="_Toc183092586" w:history="1">
             <w:r>
               <w:rPr>
-                <w:rStyle w:val="Hyperlink"/>
+                <w:rStyle w:val="ac"/>
                 <w:noProof/>
               </w:rPr>
               <w:t>4. Teststrategie</w:t>
@@ -751,7 +747,7 @@
         </w:p>
         <w:p>
           <w:pPr>
-            <w:pStyle w:val="TOC1"/>
+            <w:pStyle w:val="11"/>
             <w:tabs>
               <w:tab w:val="right" w:leader="dot" w:pos="9062"/>
             </w:tabs>
@@ -768,7 +764,7 @@
           <w:hyperlink w:anchor="_Toc183092587" w:history="1">
             <w:r>
               <w:rPr>
-                <w:rStyle w:val="Hyperlink"/>
+                <w:rStyle w:val="ac"/>
                 <w:noProof/>
               </w:rPr>
               <w:t>5. Testomgeving</w:t>
@@ -825,7 +821,7 @@
         </w:p>
         <w:p>
           <w:pPr>
-            <w:pStyle w:val="TOC1"/>
+            <w:pStyle w:val="11"/>
             <w:tabs>
               <w:tab w:val="right" w:leader="dot" w:pos="9062"/>
             </w:tabs>
@@ -842,7 +838,7 @@
           <w:hyperlink w:anchor="_Toc183092588" w:history="1">
             <w:r>
               <w:rPr>
-                <w:rStyle w:val="Hyperlink"/>
+                <w:rStyle w:val="ac"/>
                 <w:noProof/>
               </w:rPr>
               <w:t>6. Testcases</w:t>
@@ -899,7 +895,7 @@
         </w:p>
         <w:p>
           <w:pPr>
-            <w:pStyle w:val="TOC1"/>
+            <w:pStyle w:val="11"/>
             <w:tabs>
               <w:tab w:val="right" w:leader="dot" w:pos="9062"/>
             </w:tabs>
@@ -916,7 +912,7 @@
           <w:hyperlink w:anchor="_Toc183092589" w:history="1">
             <w:r>
               <w:rPr>
-                <w:rStyle w:val="Hyperlink"/>
+                <w:rStyle w:val="ac"/>
                 <w:noProof/>
               </w:rPr>
               <w:t>7. Planning en verantwoordelijkheden</w:t>
@@ -997,22 +993,22 @@
     </w:p>
     <w:p>
       <w:pPr>
-        <w:pStyle w:val="Heading1"/>
-        <w:rPr>
-          <w:rStyle w:val="Heading1Char"/>
+        <w:pStyle w:val="1"/>
+        <w:rPr>
+          <w:rStyle w:val="10"/>
         </w:rPr>
       </w:pPr>
       <w:bookmarkStart w:id="0" w:name="_Toc183092583"/>
       <w:r>
         <w:rPr>
-          <w:rStyle w:val="Heading1Char"/>
+          <w:rStyle w:val="10"/>
         </w:rPr>
         <w:lastRenderedPageBreak/>
         <w:t xml:space="preserve">1. </w:t>
       </w:r>
       <w:r>
         <w:rPr>
-          <w:rStyle w:val="Heading1Char"/>
+          <w:rStyle w:val="10"/>
         </w:rPr>
         <w:t>Inleiding</w:t>
       </w:r>
@@ -1071,7 +1067,7 @@
     </w:p>
     <w:p>
       <w:pPr>
-        <w:pStyle w:val="Heading1"/>
+        <w:pStyle w:val="1"/>
       </w:pPr>
       <w:bookmarkStart w:id="1" w:name="_Toc183092584"/>
       <w:r>
@@ -1161,7 +1157,7 @@
     </w:p>
     <w:p>
       <w:pPr>
-        <w:pStyle w:val="Heading1"/>
+        <w:pStyle w:val="1"/>
       </w:pPr>
       <w:bookmarkStart w:id="2" w:name="_Toc183092585"/>
       <w:r>
@@ -1269,7 +1265,7 @@
     </w:p>
     <w:p>
       <w:pPr>
-        <w:pStyle w:val="Heading1"/>
+        <w:pStyle w:val="1"/>
       </w:pPr>
       <w:bookmarkStart w:id="3" w:name="_Toc183092586"/>
       <w:r>
@@ -1575,7 +1571,7 @@
     </w:p>
     <w:p>
       <w:pPr>
-        <w:pStyle w:val="Heading1"/>
+        <w:pStyle w:val="1"/>
       </w:pPr>
       <w:bookmarkStart w:id="4" w:name="_Toc183092587"/>
       <w:r>
@@ -1842,7 +1838,7 @@
     </w:p>
     <w:p>
       <w:pPr>
-        <w:pStyle w:val="Heading1"/>
+        <w:pStyle w:val="1"/>
       </w:pPr>
       <w:bookmarkStart w:id="5" w:name="_Toc183092588"/>
       <w:r>
@@ -2230,7 +2226,7 @@
           </w:tcPr>
           <w:p>
             <w:pPr>
-              <w:pStyle w:val="NoSpacing"/>
+              <w:pStyle w:val="af7"/>
               <w:spacing w:before="120" w:after="120"/>
               <w:rPr>
                 <w:bCs/>
@@ -2823,7 +2819,7 @@
     </w:p>
     <w:p>
       <w:pPr>
-        <w:pStyle w:val="Heading1"/>
+        <w:pStyle w:val="1"/>
       </w:pPr>
       <w:bookmarkStart w:id="6" w:name="_Toc183092589"/>
       <w:r>
@@ -2956,7 +2952,6 @@
         <w:tab w:val="center" w:pos="567"/>
         <w:tab w:val="left" w:pos="3119"/>
       </w:tabs>
-      <w:jc w:val="center"/>
       <w:rPr>
         <w:lang w:val="en-US"/>
       </w:rPr>
@@ -3044,82 +3039,6 @@
         <w:color w:val="000000"/>
         <w:sz w:val="16"/>
         <w:szCs w:val="16"/>
-        <w:lang w:val="en-US"/>
-      </w:rPr>
-      <w:t xml:space="preserve">             </w:t>
-    </w:r>
-    <w:proofErr w:type="spellStart"/>
-    <w:r>
-      <w:rPr>
-        <w:color w:val="000000"/>
-        <w:sz w:val="16"/>
-        <w:szCs w:val="16"/>
-        <w:lang w:val="en-US"/>
-      </w:rPr>
-      <w:t>Sjabloon</w:t>
-    </w:r>
-    <w:proofErr w:type="spellEnd"/>
-    <w:r>
-      <w:rPr>
-        <w:color w:val="000000"/>
-        <w:sz w:val="16"/>
-        <w:szCs w:val="16"/>
-        <w:lang w:val="en-US"/>
-      </w:rPr>
-      <w:t xml:space="preserve"> 4</w:t>
-    </w:r>
-    <w:r>
-      <w:rPr>
-        <w:color w:val="000000"/>
-        <w:sz w:val="16"/>
-        <w:szCs w:val="16"/>
-        <w:lang w:val="en-US"/>
-      </w:rPr>
-      <w:t>a</w:t>
-    </w:r>
-    <w:r>
-      <w:rPr>
-        <w:color w:val="000000"/>
-        <w:sz w:val="16"/>
-        <w:szCs w:val="16"/>
-        <w:lang w:val="en-US"/>
-      </w:rPr>
-      <w:t xml:space="preserve">: </w:t>
-    </w:r>
-    <w:proofErr w:type="spellStart"/>
-    <w:r>
-      <w:rPr>
-        <w:color w:val="000000"/>
-        <w:sz w:val="16"/>
-        <w:szCs w:val="16"/>
-        <w:lang w:val="en-US"/>
-      </w:rPr>
-      <w:t>Testplan</w:t>
-    </w:r>
-    <w:proofErr w:type="spellEnd"/>
-    <w:r>
-      <w:rPr>
-        <w:color w:val="000000"/>
-        <w:sz w:val="16"/>
-        <w:szCs w:val="16"/>
-        <w:lang w:val="en-US"/>
-      </w:rPr>
-      <w:t xml:space="preserve"> – B1-K1-W4</w:t>
-    </w:r>
-    <w:r>
-      <w:rPr>
-        <w:color w:val="000000"/>
-        <w:sz w:val="16"/>
-        <w:szCs w:val="16"/>
-        <w:lang w:val="en-US"/>
-      </w:rPr>
-      <w:tab/>
-    </w:r>
-    <w:r>
-      <w:rPr>
-        <w:color w:val="000000"/>
-        <w:sz w:val="16"/>
-        <w:szCs w:val="16"/>
       </w:rPr>
       <w:fldChar w:fldCharType="begin"/>
     </w:r>
@@ -3241,7 +3160,7 @@
 <w:hdr xmlns:wpc="http://schemas.microsoft.com/office/word/2010/wordprocessingCanvas" xmlns:cx="http://schemas.microsoft.com/office/drawing/2014/chartex" xmlns:cx1="http://schemas.microsoft.com/office/drawing/2015/9/8/chartex" xmlns:cx2="http://schemas.microsoft.com/office/drawing/2015/10/21/chartex" xmlns:cx3="http://schemas.microsoft.com/office/drawing/2016/5/9/chartex" xmlns:cx4="http://schemas.microsoft.com/office/drawing/2016/5/10/chartex" xmlns:cx5="http://schemas.microsoft.com/office/drawing/2016/5/11/chartex" xmlns:cx6="http://schemas.microsoft.com/office/drawing/2016/5/12/chartex" xmlns:cx7="http://schemas.microsoft.com/office/drawing/2016/5/13/chartex" xmlns:cx8="http://schemas.microsoft.com/office/drawing/2016/5/14/chartex" xmlns:mc="http://schemas.openxmlformats.org/markup-compatibility/2006" xmlns:aink="http://schemas.microsoft.com/office/drawing/2016/ink" xmlns:am3d="http://schemas.microsoft.com/office/drawing/2017/model3d" xmlns:o="urn:schemas-microsoft-com:office:office" xmlns:oel="http://schemas.microsoft.com/office/2019/extlst" xmlns:r="http://schemas.openxmlformats.org/officeDocument/2006/relationships" xmlns:m="http://schemas.openxmlformats.org/officeDocument/2006/math" xmlns:v="urn:schemas-microsoft-com:vml" xmlns:wp14="http://schemas.microsoft.com/office/word/2010/wordprocessingDrawing" xmlns:wp="http://schemas.openxmlformats.org/drawingml/2006/wordprocessingDrawing" xmlns:w10="urn:schemas-microsoft-com:office:word" xmlns:w="http://schemas.openxmlformats.org/wordprocessingml/2006/main" xmlns:w14="http://schemas.microsoft.com/office/word/2010/wordml" xmlns:w15="http://schemas.microsoft.com/office/word/2012/wordml" xmlns:w16cex="http://schemas.microsoft.com/office/word/2018/wordml/cex" xmlns:w16cid="http://schemas.microsoft.com/office/word/2016/wordml/cid" xmlns:w16="http://schemas.microsoft.com/office/word/2018/wordml" xmlns:w16du="http://schemas.microsoft.com/office/word/2023/wordml/word16du" xmlns:w16sdtdh="http://schemas.microsoft.com/office/word/2020/wordml/sdtdatahash" xmlns:w16sdtfl="http://schemas.microsoft.com/office/word/2024/wordml/sdtformatlock" xmlns:w16se="http://schemas.microsoft.com/office/word/2015/wordml/symex" xmlns:wpg="http://schemas.microsoft.com/office/word/2010/wordprocessingGroup" xmlns:wpi="http://schemas.microsoft.com/office/word/2010/wordprocessingInk" xmlns:wne="http://schemas.microsoft.com/office/word/2006/wordml" xmlns:wps="http://schemas.microsoft.com/office/word/2010/wordprocessingShape" mc:Ignorable="w14 w15 w16se w16cid w16 w16cex w16sdtdh w16sdtfl w16du wp14">
   <w:p>
     <w:pPr>
-      <w:pStyle w:val="Header"/>
+      <w:pStyle w:val="a3"/>
       <w:jc w:val="center"/>
     </w:pPr>
     <w:r>
@@ -3300,7 +3219,7 @@
   </w:p>
   <w:p>
     <w:pPr>
-      <w:pStyle w:val="Header"/>
+      <w:pStyle w:val="a3"/>
     </w:pPr>
   </w:p>
 </w:hdr>
@@ -5858,16 +5777,16 @@
     <w:lsdException w:name="Unresolved Mention" w:semiHidden="1" w:unhideWhenUsed="1"/>
     <w:lsdException w:name="Smart Link" w:semiHidden="1" w:unhideWhenUsed="1"/>
   </w:latentStyles>
-  <w:style w:type="paragraph" w:default="1" w:styleId="Normal">
+  <w:style w:type="paragraph" w:default="1" w:styleId="a">
     <w:name w:val="Normal"/>
     <w:qFormat/>
     <w:rsid w:val="00B44264"/>
   </w:style>
-  <w:style w:type="paragraph" w:styleId="Heading1">
+  <w:style w:type="paragraph" w:styleId="1">
     <w:name w:val="heading 1"/>
-    <w:basedOn w:val="Normal"/>
-    <w:next w:val="Normal"/>
-    <w:link w:val="Heading1Char"/>
+    <w:basedOn w:val="a"/>
+    <w:next w:val="a"/>
+    <w:link w:val="10"/>
     <w:uiPriority w:val="9"/>
     <w:qFormat/>
     <w:rsid w:val="00B44264"/>
@@ -5885,11 +5804,11 @@
       <w:szCs w:val="32"/>
     </w:rPr>
   </w:style>
-  <w:style w:type="paragraph" w:styleId="Heading2">
+  <w:style w:type="paragraph" w:styleId="2">
     <w:name w:val="heading 2"/>
-    <w:basedOn w:val="Normal"/>
-    <w:next w:val="Normal"/>
-    <w:link w:val="Heading2Char"/>
+    <w:basedOn w:val="a"/>
+    <w:next w:val="a"/>
+    <w:link w:val="20"/>
     <w:uiPriority w:val="9"/>
     <w:unhideWhenUsed/>
     <w:qFormat/>
@@ -5908,11 +5827,11 @@
       <w:szCs w:val="26"/>
     </w:rPr>
   </w:style>
-  <w:style w:type="paragraph" w:styleId="Heading3">
+  <w:style w:type="paragraph" w:styleId="3">
     <w:name w:val="heading 3"/>
-    <w:basedOn w:val="Normal"/>
-    <w:next w:val="Normal"/>
-    <w:link w:val="Heading3Char"/>
+    <w:basedOn w:val="a"/>
+    <w:next w:val="a"/>
+    <w:link w:val="30"/>
     <w:uiPriority w:val="9"/>
     <w:unhideWhenUsed/>
     <w:qFormat/>
@@ -5930,11 +5849,11 @@
       <w:szCs w:val="24"/>
     </w:rPr>
   </w:style>
-  <w:style w:type="paragraph" w:styleId="Heading4">
+  <w:style w:type="paragraph" w:styleId="4">
     <w:name w:val="heading 4"/>
-    <w:basedOn w:val="Normal"/>
-    <w:next w:val="Normal"/>
-    <w:link w:val="Heading4Char"/>
+    <w:basedOn w:val="a"/>
+    <w:next w:val="a"/>
+    <w:link w:val="40"/>
     <w:uiPriority w:val="9"/>
     <w:semiHidden/>
     <w:unhideWhenUsed/>
@@ -5953,13 +5872,13 @@
       <w:color w:val="000000" w:themeColor="text1"/>
     </w:rPr>
   </w:style>
-  <w:style w:type="character" w:default="1" w:styleId="DefaultParagraphFont">
+  <w:style w:type="character" w:default="1" w:styleId="a0">
     <w:name w:val="Default Paragraph Font"/>
     <w:uiPriority w:val="1"/>
     <w:semiHidden/>
     <w:unhideWhenUsed/>
   </w:style>
-  <w:style w:type="table" w:default="1" w:styleId="TableNormal">
+  <w:style w:type="table" w:default="1" w:styleId="a1">
     <w:name w:val="Normal Table"/>
     <w:uiPriority w:val="99"/>
     <w:semiHidden/>
@@ -5974,16 +5893,16 @@
       </w:tblCellMar>
     </w:tblPr>
   </w:style>
-  <w:style w:type="numbering" w:default="1" w:styleId="NoList">
+  <w:style w:type="numbering" w:default="1" w:styleId="a2">
     <w:name w:val="No List"/>
     <w:uiPriority w:val="99"/>
     <w:semiHidden/>
     <w:unhideWhenUsed/>
   </w:style>
-  <w:style w:type="paragraph" w:styleId="Header">
+  <w:style w:type="paragraph" w:styleId="a3">
     <w:name w:val="header"/>
-    <w:basedOn w:val="Normal"/>
-    <w:link w:val="HeaderChar"/>
+    <w:basedOn w:val="a"/>
+    <w:link w:val="a4"/>
     <w:uiPriority w:val="99"/>
     <w:unhideWhenUsed/>
     <w:rsid w:val="003D0CAD"/>
@@ -5995,17 +5914,17 @@
       <w:spacing w:after="0" w:line="240" w:lineRule="auto"/>
     </w:pPr>
   </w:style>
-  <w:style w:type="character" w:customStyle="1" w:styleId="HeaderChar">
-    <w:name w:val="Header Char"/>
-    <w:basedOn w:val="DefaultParagraphFont"/>
-    <w:link w:val="Header"/>
+  <w:style w:type="character" w:customStyle="1" w:styleId="a4">
+    <w:name w:val="Верхній колонтитул Знак"/>
+    <w:basedOn w:val="a0"/>
+    <w:link w:val="a3"/>
     <w:uiPriority w:val="99"/>
     <w:rsid w:val="003D0CAD"/>
   </w:style>
-  <w:style w:type="paragraph" w:styleId="Footer">
+  <w:style w:type="paragraph" w:styleId="a5">
     <w:name w:val="footer"/>
-    <w:basedOn w:val="Normal"/>
-    <w:link w:val="FooterChar"/>
+    <w:basedOn w:val="a"/>
+    <w:link w:val="a6"/>
     <w:uiPriority w:val="99"/>
     <w:unhideWhenUsed/>
     <w:rsid w:val="003D0CAD"/>
@@ -6017,16 +5936,16 @@
       <w:spacing w:after="0" w:line="240" w:lineRule="auto"/>
     </w:pPr>
   </w:style>
-  <w:style w:type="character" w:customStyle="1" w:styleId="FooterChar">
-    <w:name w:val="Footer Char"/>
-    <w:basedOn w:val="DefaultParagraphFont"/>
-    <w:link w:val="Footer"/>
+  <w:style w:type="character" w:customStyle="1" w:styleId="a6">
+    <w:name w:val="Нижній колонтитул Знак"/>
+    <w:basedOn w:val="a0"/>
+    <w:link w:val="a5"/>
     <w:uiPriority w:val="99"/>
     <w:rsid w:val="003D0CAD"/>
   </w:style>
-  <w:style w:type="table" w:styleId="TableGrid">
+  <w:style w:type="table" w:styleId="a7">
     <w:name w:val="Table Grid"/>
-    <w:basedOn w:val="TableNormal"/>
+    <w:basedOn w:val="a1"/>
     <w:uiPriority w:val="59"/>
     <w:rsid w:val="003D0CAD"/>
     <w:pPr>
@@ -6043,9 +5962,9 @@
       </w:tblBorders>
     </w:tblPr>
   </w:style>
-  <w:style w:type="paragraph" w:styleId="ListParagraph">
+  <w:style w:type="paragraph" w:styleId="a8">
     <w:name w:val="List Paragraph"/>
-    <w:basedOn w:val="Normal"/>
+    <w:basedOn w:val="a"/>
     <w:uiPriority w:val="34"/>
     <w:qFormat/>
     <w:rsid w:val="00716F2B"/>
@@ -6054,10 +5973,10 @@
       <w:contextualSpacing/>
     </w:pPr>
   </w:style>
-  <w:style w:type="character" w:customStyle="1" w:styleId="Heading1Char">
-    <w:name w:val="Heading 1 Char"/>
-    <w:basedOn w:val="DefaultParagraphFont"/>
-    <w:link w:val="Heading1"/>
+  <w:style w:type="character" w:customStyle="1" w:styleId="10">
+    <w:name w:val="Заголовок 1 Знак"/>
+    <w:basedOn w:val="a0"/>
+    <w:link w:val="1"/>
     <w:uiPriority w:val="9"/>
     <w:rsid w:val="00B44264"/>
     <w:rPr>
@@ -6067,10 +5986,10 @@
       <w:szCs w:val="32"/>
     </w:rPr>
   </w:style>
-  <w:style w:type="character" w:customStyle="1" w:styleId="Heading2Char">
-    <w:name w:val="Heading 2 Char"/>
-    <w:basedOn w:val="DefaultParagraphFont"/>
-    <w:link w:val="Heading2"/>
+  <w:style w:type="character" w:customStyle="1" w:styleId="20">
+    <w:name w:val="Заголовок 2 Знак"/>
+    <w:basedOn w:val="a0"/>
+    <w:link w:val="2"/>
     <w:uiPriority w:val="9"/>
     <w:rsid w:val="00B44264"/>
     <w:rPr>
@@ -6080,10 +5999,10 @@
       <w:szCs w:val="26"/>
     </w:rPr>
   </w:style>
-  <w:style w:type="character" w:customStyle="1" w:styleId="Heading3Char">
-    <w:name w:val="Heading 3 Char"/>
-    <w:basedOn w:val="DefaultParagraphFont"/>
-    <w:link w:val="Heading3"/>
+  <w:style w:type="character" w:customStyle="1" w:styleId="30">
+    <w:name w:val="Заголовок 3 Знак"/>
+    <w:basedOn w:val="a0"/>
+    <w:link w:val="3"/>
     <w:uiPriority w:val="9"/>
     <w:rsid w:val="00B44264"/>
     <w:rPr>
@@ -6093,10 +6012,10 @@
       <w:szCs w:val="24"/>
     </w:rPr>
   </w:style>
-  <w:style w:type="character" w:customStyle="1" w:styleId="Heading4Char">
-    <w:name w:val="Heading 4 Char"/>
-    <w:basedOn w:val="DefaultParagraphFont"/>
-    <w:link w:val="Heading4"/>
+  <w:style w:type="character" w:customStyle="1" w:styleId="40">
+    <w:name w:val="Заголовок 4 Знак"/>
+    <w:basedOn w:val="a0"/>
+    <w:link w:val="4"/>
     <w:uiPriority w:val="9"/>
     <w:semiHidden/>
     <w:rsid w:val="00B44264"/>
@@ -6107,10 +6026,10 @@
       <w:color w:val="000000" w:themeColor="text1"/>
     </w:rPr>
   </w:style>
-  <w:style w:type="paragraph" w:styleId="BalloonText">
+  <w:style w:type="paragraph" w:styleId="a9">
     <w:name w:val="Balloon Text"/>
-    <w:basedOn w:val="Normal"/>
-    <w:link w:val="BalloonTextChar"/>
+    <w:basedOn w:val="a"/>
+    <w:link w:val="aa"/>
     <w:uiPriority w:val="99"/>
     <w:semiHidden/>
     <w:unhideWhenUsed/>
@@ -6124,10 +6043,10 @@
       <w:szCs w:val="16"/>
     </w:rPr>
   </w:style>
-  <w:style w:type="character" w:customStyle="1" w:styleId="BalloonTextChar">
-    <w:name w:val="Balloon Text Char"/>
-    <w:basedOn w:val="DefaultParagraphFont"/>
-    <w:link w:val="BalloonText"/>
+  <w:style w:type="character" w:customStyle="1" w:styleId="aa">
+    <w:name w:val="Текст у виносці Знак"/>
+    <w:basedOn w:val="a0"/>
+    <w:link w:val="a9"/>
     <w:uiPriority w:val="99"/>
     <w:semiHidden/>
     <w:rsid w:val="00756DEF"/>
@@ -6137,10 +6056,10 @@
       <w:szCs w:val="16"/>
     </w:rPr>
   </w:style>
-  <w:style w:type="paragraph" w:styleId="TOCHeading">
+  <w:style w:type="paragraph" w:styleId="ab">
     <w:name w:val="TOC Heading"/>
-    <w:basedOn w:val="Heading1"/>
-    <w:next w:val="Normal"/>
+    <w:basedOn w:val="1"/>
+    <w:next w:val="a"/>
     <w:uiPriority w:val="39"/>
     <w:unhideWhenUsed/>
     <w:qFormat/>
@@ -6160,10 +6079,10 @@
       <w:lang w:eastAsia="nl-NL"/>
     </w:rPr>
   </w:style>
-  <w:style w:type="paragraph" w:styleId="TOC1">
+  <w:style w:type="paragraph" w:styleId="11">
     <w:name w:val="toc 1"/>
-    <w:basedOn w:val="Normal"/>
-    <w:next w:val="Normal"/>
+    <w:basedOn w:val="a"/>
+    <w:next w:val="a"/>
     <w:autoRedefine/>
     <w:uiPriority w:val="39"/>
     <w:unhideWhenUsed/>
@@ -6172,9 +6091,9 @@
       <w:spacing w:after="100"/>
     </w:pPr>
   </w:style>
-  <w:style w:type="character" w:styleId="Hyperlink">
+  <w:style w:type="character" w:styleId="ac">
     <w:name w:val="Hyperlink"/>
-    <w:basedOn w:val="DefaultParagraphFont"/>
+    <w:basedOn w:val="a0"/>
     <w:uiPriority w:val="99"/>
     <w:unhideWhenUsed/>
     <w:rsid w:val="00DD7202"/>
@@ -6183,11 +6102,11 @@
       <w:u w:val="single"/>
     </w:rPr>
   </w:style>
-  <w:style w:type="paragraph" w:styleId="Title">
+  <w:style w:type="paragraph" w:styleId="ad">
     <w:name w:val="Title"/>
-    <w:basedOn w:val="Normal"/>
-    <w:next w:val="Normal"/>
-    <w:link w:val="TitleChar"/>
+    <w:basedOn w:val="a"/>
+    <w:next w:val="a"/>
+    <w:link w:val="ae"/>
     <w:uiPriority w:val="10"/>
     <w:qFormat/>
     <w:rsid w:val="00DD7202"/>
@@ -6207,10 +6126,10 @@
       <w:szCs w:val="52"/>
     </w:rPr>
   </w:style>
-  <w:style w:type="character" w:customStyle="1" w:styleId="TitleChar">
-    <w:name w:val="Title Char"/>
-    <w:basedOn w:val="DefaultParagraphFont"/>
-    <w:link w:val="Title"/>
+  <w:style w:type="character" w:customStyle="1" w:styleId="ae">
+    <w:name w:val="Назва Знак"/>
+    <w:basedOn w:val="a0"/>
+    <w:link w:val="ad"/>
     <w:uiPriority w:val="10"/>
     <w:rsid w:val="00DD7202"/>
     <w:rPr>
@@ -6222,11 +6141,11 @@
       <w:szCs w:val="52"/>
     </w:rPr>
   </w:style>
-  <w:style w:type="paragraph" w:styleId="Subtitle">
+  <w:style w:type="paragraph" w:styleId="af">
     <w:name w:val="Subtitle"/>
-    <w:basedOn w:val="Normal"/>
-    <w:next w:val="Normal"/>
-    <w:link w:val="SubtitleChar"/>
+    <w:basedOn w:val="a"/>
+    <w:next w:val="a"/>
+    <w:link w:val="af0"/>
     <w:uiPriority w:val="11"/>
     <w:qFormat/>
     <w:rsid w:val="00DD7202"/>
@@ -6245,10 +6164,10 @@
       <w:szCs w:val="24"/>
     </w:rPr>
   </w:style>
-  <w:style w:type="character" w:customStyle="1" w:styleId="SubtitleChar">
-    <w:name w:val="Subtitle Char"/>
-    <w:basedOn w:val="DefaultParagraphFont"/>
-    <w:link w:val="Subtitle"/>
+  <w:style w:type="character" w:customStyle="1" w:styleId="af0">
+    <w:name w:val="Підзаголовок Знак"/>
+    <w:basedOn w:val="a0"/>
+    <w:link w:val="af"/>
     <w:uiPriority w:val="11"/>
     <w:rsid w:val="00DD7202"/>
     <w:rPr>
@@ -6261,9 +6180,9 @@
       <w:szCs w:val="24"/>
     </w:rPr>
   </w:style>
-  <w:style w:type="character" w:styleId="CommentReference">
+  <w:style w:type="character" w:styleId="af1">
     <w:name w:val="annotation reference"/>
-    <w:basedOn w:val="DefaultParagraphFont"/>
+    <w:basedOn w:val="a0"/>
     <w:uiPriority w:val="99"/>
     <w:semiHidden/>
     <w:unhideWhenUsed/>
@@ -6273,10 +6192,10 @@
       <w:szCs w:val="18"/>
     </w:rPr>
   </w:style>
-  <w:style w:type="paragraph" w:styleId="CommentText">
+  <w:style w:type="paragraph" w:styleId="af2">
     <w:name w:val="annotation text"/>
-    <w:basedOn w:val="Normal"/>
-    <w:link w:val="CommentTextChar"/>
+    <w:basedOn w:val="a"/>
+    <w:link w:val="af3"/>
     <w:uiPriority w:val="99"/>
     <w:semiHidden/>
     <w:unhideWhenUsed/>
@@ -6289,10 +6208,10 @@
       <w:szCs w:val="24"/>
     </w:rPr>
   </w:style>
-  <w:style w:type="character" w:customStyle="1" w:styleId="CommentTextChar">
-    <w:name w:val="Comment Text Char"/>
-    <w:basedOn w:val="DefaultParagraphFont"/>
-    <w:link w:val="CommentText"/>
+  <w:style w:type="character" w:customStyle="1" w:styleId="af3">
+    <w:name w:val="Текст примітки Знак"/>
+    <w:basedOn w:val="a0"/>
+    <w:link w:val="af2"/>
     <w:uiPriority w:val="99"/>
     <w:semiHidden/>
     <w:rsid w:val="001F68CA"/>
@@ -6301,11 +6220,11 @@
       <w:szCs w:val="24"/>
     </w:rPr>
   </w:style>
-  <w:style w:type="paragraph" w:styleId="CommentSubject">
+  <w:style w:type="paragraph" w:styleId="af4">
     <w:name w:val="annotation subject"/>
-    <w:basedOn w:val="CommentText"/>
-    <w:next w:val="CommentText"/>
-    <w:link w:val="CommentSubjectChar"/>
+    <w:basedOn w:val="af2"/>
+    <w:next w:val="af2"/>
+    <w:link w:val="af5"/>
     <w:uiPriority w:val="99"/>
     <w:semiHidden/>
     <w:unhideWhenUsed/>
@@ -6317,10 +6236,10 @@
       <w:szCs w:val="20"/>
     </w:rPr>
   </w:style>
-  <w:style w:type="character" w:customStyle="1" w:styleId="CommentSubjectChar">
-    <w:name w:val="Comment Subject Char"/>
-    <w:basedOn w:val="CommentTextChar"/>
-    <w:link w:val="CommentSubject"/>
+  <w:style w:type="character" w:customStyle="1" w:styleId="af5">
+    <w:name w:val="Тема примітки Знак"/>
+    <w:basedOn w:val="af3"/>
+    <w:link w:val="af4"/>
     <w:uiPriority w:val="99"/>
     <w:semiHidden/>
     <w:rsid w:val="001F68CA"/>
@@ -6333,12 +6252,12 @@
   </w:style>
   <w:style w:type="character" w:customStyle="1" w:styleId="lewnzc">
     <w:name w:val="lewnzc"/>
-    <w:basedOn w:val="DefaultParagraphFont"/>
+    <w:basedOn w:val="a0"/>
     <w:rsid w:val="003A1469"/>
   </w:style>
-  <w:style w:type="character" w:styleId="Emphasis">
+  <w:style w:type="character" w:styleId="af6">
     <w:name w:val="Emphasis"/>
-    <w:basedOn w:val="DefaultParagraphFont"/>
+    <w:basedOn w:val="a0"/>
     <w:uiPriority w:val="20"/>
     <w:qFormat/>
     <w:rsid w:val="003A1469"/>
@@ -6349,10 +6268,10 @@
   </w:style>
   <w:style w:type="character" w:customStyle="1" w:styleId="tlssbb">
     <w:name w:val="tlssbb"/>
-    <w:basedOn w:val="DefaultParagraphFont"/>
+    <w:basedOn w:val="a0"/>
     <w:rsid w:val="00B2286A"/>
   </w:style>
-  <w:style w:type="paragraph" w:styleId="NoSpacing">
+  <w:style w:type="paragraph" w:styleId="af7">
     <w:name w:val="No Spacing"/>
     <w:uiPriority w:val="1"/>
     <w:qFormat/>
@@ -6626,9 +6545,12 @@
 </file>
 
 <file path=customXml/item1.xml><?xml version="1.0" encoding="utf-8"?>
-<p:properties xmlns:p="http://schemas.microsoft.com/office/2006/metadata/properties" xmlns:xsi="http://www.w3.org/2001/XMLSchema-instance" xmlns:pc="http://schemas.microsoft.com/office/infopath/2007/PartnerControls">
-  <documentManagement/>
-</p:properties>
+<?mso-contentType ?>
+<FormTemplates xmlns="http://schemas.microsoft.com/sharepoint/v3/contenttype/forms">
+  <Display>DocumentLibraryForm</Display>
+  <Edit>DocumentLibraryForm</Edit>
+  <New>DocumentLibraryForm</New>
+</FormTemplates>
 </file>
 
 <file path=customXml/item2.xml><?xml version="1.0" encoding="utf-8"?>
@@ -6636,12 +6558,9 @@
 </file>
 
 <file path=customXml/item3.xml><?xml version="1.0" encoding="utf-8"?>
-<?mso-contentType ?>
-<FormTemplates xmlns="http://schemas.microsoft.com/sharepoint/v3/contenttype/forms">
-  <Display>DocumentLibraryForm</Display>
-  <Edit>DocumentLibraryForm</Edit>
-  <New>DocumentLibraryForm</New>
-</FormTemplates>
+<p:properties xmlns:p="http://schemas.microsoft.com/office/2006/metadata/properties" xmlns:xsi="http://www.w3.org/2001/XMLSchema-instance" xmlns:pc="http://schemas.microsoft.com/office/infopath/2007/PartnerControls">
+  <documentManagement/>
+</p:properties>
 </file>
 
 <file path=customXml/item4.xml><?xml version="1.0" encoding="utf-8"?>
@@ -6783,10 +6702,9 @@
 </file>
 
 <file path=customXml/itemProps1.xml><?xml version="1.0" encoding="utf-8"?>
-<ds:datastoreItem xmlns:ds="http://schemas.openxmlformats.org/officeDocument/2006/customXml" ds:itemID="{BE4F2336-C780-4F46-AFFE-4DE0E8AB3C31}">
+<ds:datastoreItem xmlns:ds="http://schemas.openxmlformats.org/officeDocument/2006/customXml" ds:itemID="{785E2525-0EBE-4D7F-9AAE-49383EAD4E65}">
   <ds:schemaRefs>
-    <ds:schemaRef ds:uri="http://schemas.microsoft.com/office/2006/metadata/properties"/>
-    <ds:schemaRef ds:uri="http://schemas.microsoft.com/office/infopath/2007/PartnerControls"/>
+    <ds:schemaRef ds:uri="http://schemas.microsoft.com/sharepoint/v3/contenttype/forms"/>
   </ds:schemaRefs>
 </ds:datastoreItem>
 </file>
@@ -6800,9 +6718,10 @@
 </file>
 
 <file path=customXml/itemProps3.xml><?xml version="1.0" encoding="utf-8"?>
-<ds:datastoreItem xmlns:ds="http://schemas.openxmlformats.org/officeDocument/2006/customXml" ds:itemID="{785E2525-0EBE-4D7F-9AAE-49383EAD4E65}">
+<ds:datastoreItem xmlns:ds="http://schemas.openxmlformats.org/officeDocument/2006/customXml" ds:itemID="{BE4F2336-C780-4F46-AFFE-4DE0E8AB3C31}">
   <ds:schemaRefs>
-    <ds:schemaRef ds:uri="http://schemas.microsoft.com/sharepoint/v3/contenttype/forms"/>
+    <ds:schemaRef ds:uri="http://schemas.microsoft.com/office/2006/metadata/properties"/>
+    <ds:schemaRef ds:uri="http://schemas.microsoft.com/office/infopath/2007/PartnerControls"/>
   </ds:schemaRefs>
 </ds:datastoreItem>
 </file>

</xml_diff>

<commit_message>
Update Sjabloon 3a - Testplan.docx
</commit_message>
<xml_diff>
--- a/Sjablonen/Sjablonen (Markian)/Sjabloon 3a - Testplan.docx
+++ b/Sjablonen/Sjablonen (Markian)/Sjabloon 3a - Testplan.docx
@@ -14,7 +14,6 @@
           <w:lang w:val="en-US"/>
         </w:rPr>
       </w:pPr>
-      <w:proofErr w:type="spellStart"/>
       <w:r>
         <w:rPr>
           <w:b/>
@@ -23,9 +22,8 @@
           <w:szCs w:val="48"/>
           <w:lang w:val="en-US"/>
         </w:rPr>
-        <w:t>Sjabloon</w:t>
-      </w:r>
-      <w:proofErr w:type="spellEnd"/>
+        <w:t xml:space="preserve">Sjabloon </w:t>
+      </w:r>
       <w:r>
         <w:rPr>
           <w:b/>
@@ -34,7 +32,7 @@
           <w:szCs w:val="48"/>
           <w:lang w:val="en-US"/>
         </w:rPr>
-        <w:t xml:space="preserve"> </w:t>
+        <w:t>3</w:t>
       </w:r>
       <w:r>
         <w:rPr>
@@ -44,46 +42,34 @@
           <w:szCs w:val="48"/>
           <w:lang w:val="en-US"/>
         </w:rPr>
-        <w:t>3</w:t>
-      </w:r>
-      <w:r>
-        <w:rPr>
-          <w:b/>
-          <w:bCs/>
+        <w:t>a</w:t>
+      </w:r>
+    </w:p>
+    <w:p>
+      <w:pPr>
+        <w:jc w:val="center"/>
+        <w:rPr>
           <w:sz w:val="48"/>
           <w:szCs w:val="48"/>
           <w:lang w:val="en-US"/>
         </w:rPr>
-        <w:t>a</w:t>
-      </w:r>
-    </w:p>
-    <w:p>
-      <w:pPr>
-        <w:jc w:val="center"/>
+      </w:pPr>
+      <w:r>
         <w:rPr>
           <w:sz w:val="48"/>
           <w:szCs w:val="48"/>
           <w:lang w:val="en-US"/>
         </w:rPr>
-      </w:pPr>
-      <w:proofErr w:type="spellStart"/>
+        <w:t>Tes</w:t>
+      </w:r>
       <w:r>
         <w:rPr>
           <w:sz w:val="48"/>
           <w:szCs w:val="48"/>
           <w:lang w:val="en-US"/>
         </w:rPr>
-        <w:t>Tes</w:t>
-      </w:r>
-      <w:r>
-        <w:rPr>
-          <w:sz w:val="48"/>
-          <w:szCs w:val="48"/>
-          <w:lang w:val="en-US"/>
-        </w:rPr>
         <w:t>tplan</w:t>
       </w:r>
-      <w:proofErr w:type="spellEnd"/>
       <w:r>
         <w:rPr>
           <w:sz w:val="48"/>
@@ -1031,13 +1017,8 @@
         <w:t xml:space="preserve">, </w:t>
       </w:r>
       <w:r>
-        <w:t xml:space="preserve">product </w:t>
-      </w:r>
-      <w:proofErr w:type="spellStart"/>
-      <w:r>
-        <w:t>owners</w:t>
-      </w:r>
-      <w:proofErr w:type="spellEnd"/>
+        <w:t>product owners</w:t>
+      </w:r>
       <w:r>
         <w:t xml:space="preserve"> en projectbegeleiders.</w:t>
       </w:r>
@@ -1125,21 +1106,6 @@
           <w:iCs/>
         </w:rPr>
         <w:t>]</w:t>
-      </w:r>
-    </w:p>
-    <w:p>
-      <w:pPr>
-        <w:rPr>
-          <w:i/>
-          <w:iCs/>
-        </w:rPr>
-      </w:pPr>
-      <w:r>
-        <w:rPr>
-          <w:i/>
-          <w:iCs/>
-        </w:rPr>
-        <w:t>De test is bedoeld om te zoeken naar verschillende bestaande bugs,</w:t>
       </w:r>
     </w:p>
     <w:p>
@@ -1152,6 +1118,28 @@
         </w:rPr>
       </w:pPr>
       <w:r>
+        <w:rPr>
+          <w:i/>
+          <w:iCs/>
+        </w:rPr>
+        <w:t>Deze test is bedoeld om te kijken of er bugs zitten in de Inventory- en Dialog</w:t>
+      </w:r>
+      <w:r>
+        <w:rPr>
+          <w:rFonts w:ascii="Cambria Math" w:hAnsi="Cambria Math" w:cs="Cambria Math"/>
+          <w:i/>
+          <w:iCs/>
+        </w:rPr>
+        <w:t>‑</w:t>
+      </w:r>
+      <w:r>
+        <w:rPr>
+          <w:i/>
+          <w:iCs/>
+        </w:rPr>
+        <w:t>functies. We testen of alles goed werkt, zoals items oppakken, gebruiken en tonen, en of dialogen correct worden weergegeven en opgeslagen. Zo kunnen we problemen ontdekken en oplossen voordat het spel verder wordt ontwikkeld.</w:t>
+      </w:r>
+      <w:r>
         <w:br w:type="page"/>
       </w:r>
     </w:p>
@@ -1183,21 +1171,7 @@
           <w:i/>
           <w:iCs/>
         </w:rPr>
-        <w:t xml:space="preserve">[Beschrijf de onderdelen die je gaat testen, denk hierbij aan </w:t>
-      </w:r>
-      <w:r>
-        <w:rPr>
-          <w:i/>
-          <w:iCs/>
-        </w:rPr>
-        <w:t>gameplay, grafische weergave, audio, UI, UX, etc.</w:t>
-      </w:r>
-      <w:r>
-        <w:rPr>
-          <w:i/>
-          <w:iCs/>
-        </w:rPr>
-        <w:t>]</w:t>
+        <w:t>Inventory en Dialoog features.</w:t>
       </w:r>
     </w:p>
     <w:p/>
@@ -1218,35 +1192,14 @@
           <w:i/>
           <w:iCs/>
         </w:rPr>
-        <w:t>[Beschrijf de onderdelen die je niet gaat controleren</w:t>
-      </w:r>
-      <w:r>
-        <w:rPr>
-          <w:i/>
-          <w:iCs/>
-        </w:rPr>
-        <w:t xml:space="preserve">, denk hierbij aan beveiliging tests, </w:t>
-      </w:r>
-      <w:r>
-        <w:rPr>
-          <w:i/>
-          <w:iCs/>
-        </w:rPr>
-        <w:t>c</w:t>
-      </w:r>
-      <w:r>
-        <w:rPr>
-          <w:i/>
-          <w:iCs/>
-        </w:rPr>
-        <w:t>ompatibiliteit, etc.</w:t>
-      </w:r>
-      <w:r>
-        <w:rPr>
-          <w:i/>
-          <w:iCs/>
-        </w:rPr>
-        <w:t>]</w:t>
+        <w:t xml:space="preserve">Alle andere onderdelen, </w:t>
+      </w:r>
+      <w:r>
+        <w:rPr>
+          <w:i/>
+          <w:iCs/>
+        </w:rPr>
+        <w:t>zoals speler- en enemybeweging, SoundManager, art etc.</w:t>
       </w:r>
     </w:p>
     <w:p/>
@@ -1294,111 +1247,22 @@
           <w:i/>
           <w:iCs/>
         </w:rPr>
-        <w:t>[</w:t>
-      </w:r>
-      <w:r>
-        <w:rPr>
-          <w:i/>
-          <w:iCs/>
-        </w:rPr>
-        <w:t xml:space="preserve">Beschrijf hier de methoden </w:t>
-      </w:r>
-      <w:r>
-        <w:rPr>
-          <w:i/>
-          <w:iCs/>
-        </w:rPr>
-        <w:t>waarmee ga je testen, denk hierbij aan function</w:t>
-      </w:r>
-      <w:r>
-        <w:rPr>
-          <w:i/>
-          <w:iCs/>
-        </w:rPr>
-        <w:t>e</w:t>
-      </w:r>
-      <w:r>
-        <w:rPr>
-          <w:i/>
-          <w:iCs/>
-        </w:rPr>
-        <w:t xml:space="preserve">le tests, </w:t>
-      </w:r>
-      <w:proofErr w:type="spellStart"/>
-      <w:r>
-        <w:rPr>
-          <w:i/>
-          <w:iCs/>
-        </w:rPr>
-        <w:t>usabil</w:t>
-      </w:r>
-      <w:r>
-        <w:rPr>
-          <w:i/>
-          <w:iCs/>
-        </w:rPr>
-        <w:t>i</w:t>
-      </w:r>
-      <w:r>
-        <w:rPr>
-          <w:i/>
-          <w:iCs/>
-        </w:rPr>
-        <w:t>ty</w:t>
-      </w:r>
-      <w:proofErr w:type="spellEnd"/>
-      <w:r>
-        <w:rPr>
-          <w:i/>
-          <w:iCs/>
-        </w:rPr>
-        <w:t xml:space="preserve"> tests, </w:t>
-      </w:r>
-      <w:proofErr w:type="spellStart"/>
-      <w:r>
-        <w:rPr>
-          <w:i/>
-          <w:iCs/>
-        </w:rPr>
-        <w:t>regression</w:t>
-      </w:r>
-      <w:proofErr w:type="spellEnd"/>
-      <w:r>
-        <w:rPr>
-          <w:i/>
-          <w:iCs/>
-        </w:rPr>
-        <w:t xml:space="preserve"> tests, etc.</w:t>
-      </w:r>
-      <w:r>
-        <w:rPr>
-          <w:i/>
-          <w:iCs/>
-        </w:rPr>
-        <w:t xml:space="preserve"> Door wie wordt de test uitgevoerd? (is dat automatisch of door een persoon?) Op welke manier ga je de data verzamelen? (data opslag, screen </w:t>
-      </w:r>
-      <w:proofErr w:type="spellStart"/>
-      <w:r>
-        <w:rPr>
-          <w:i/>
-          <w:iCs/>
-        </w:rPr>
-        <w:t>capture</w:t>
-      </w:r>
-      <w:proofErr w:type="spellEnd"/>
-      <w:r>
-        <w:rPr>
-          <w:i/>
-          <w:iCs/>
-        </w:rPr>
-        <w:t>, formulier, etc.)</w:t>
-      </w:r>
-      <w:r>
-        <w:rPr>
-          <w:i/>
-          <w:iCs/>
-        </w:rPr>
-        <w:t>]</w:t>
+        <w:t>Deze test wordt uitgevoerd door de speler om te controleren of de Inventory- en Dialog</w:t>
+      </w:r>
+      <w:r>
+        <w:rPr>
+          <w:rFonts w:ascii="Cambria Math" w:hAnsi="Cambria Math" w:cs="Cambria Math"/>
+          <w:i/>
+          <w:iCs/>
+        </w:rPr>
+        <w:t>‑</w:t>
+      </w:r>
+      <w:r>
+        <w:rPr>
+          <w:i/>
+          <w:iCs/>
+        </w:rPr>
+        <w:t>functies correct werken. De speler probeert items op te pakken, te gebruiken en te bekijken in het inventory, en start dialogen om te zien of de juiste teksten verschijnen en goed verlopen. Het doel is om eventuele bugs of fouten te ontdekken vanuit het perspectief van de speler.</w:t>
       </w:r>
     </w:p>
     <w:p>
@@ -1408,13 +1272,25 @@
           <w:iCs/>
         </w:rPr>
       </w:pPr>
+      <w:r>
+        <w:rPr>
+          <w:i/>
+          <w:iCs/>
+        </w:rPr>
+        <w:t>Bij het testen van dialogen, wordt de speler gevraagd om scene met dialoog te starten, daarna moet die dialoogregels kunnen skippen.</w:t>
+      </w:r>
     </w:p>
     <w:p>
-      <w:r>
-        <w:t>Testtools</w:t>
-      </w:r>
-      <w:r>
-        <w:t>:</w:t>
+      <w:pPr>
+        <w:rPr>
+          <w:lang w:val="en-US"/>
+        </w:rPr>
+      </w:pPr>
+      <w:r>
+        <w:rPr>
+          <w:lang w:val="en-US"/>
+        </w:rPr>
+        <w:t>Testtools:</w:t>
       </w:r>
     </w:p>
     <w:p>
@@ -1429,129 +1305,21 @@
           <w:i/>
           <w:iCs/>
         </w:rPr>
-        <w:t>[Beschrijf hier welke tools je gaat gebruiken</w:t>
-      </w:r>
-      <w:r>
-        <w:rPr>
-          <w:i/>
-          <w:iCs/>
-        </w:rPr>
-        <w:t xml:space="preserve"> tijdens het testen, denk hierbij aan de </w:t>
-      </w:r>
-      <w:proofErr w:type="spellStart"/>
-      <w:r>
-        <w:rPr>
-          <w:i/>
-          <w:iCs/>
-        </w:rPr>
-        <w:t>profiler</w:t>
-      </w:r>
-      <w:proofErr w:type="spellEnd"/>
-      <w:r>
-        <w:rPr>
-          <w:i/>
-          <w:iCs/>
-        </w:rPr>
-        <w:t xml:space="preserve"> in </w:t>
-      </w:r>
-      <w:proofErr w:type="spellStart"/>
-      <w:r>
-        <w:rPr>
-          <w:i/>
-          <w:iCs/>
-        </w:rPr>
-        <w:t>Unity</w:t>
-      </w:r>
-      <w:proofErr w:type="spellEnd"/>
-      <w:r>
-        <w:rPr>
-          <w:i/>
-          <w:iCs/>
-        </w:rPr>
-        <w:t xml:space="preserve">, een gemaakte </w:t>
-      </w:r>
-      <w:proofErr w:type="spellStart"/>
-      <w:r>
-        <w:rPr>
-          <w:i/>
-          <w:iCs/>
-        </w:rPr>
-        <w:t>build</w:t>
-      </w:r>
-      <w:proofErr w:type="spellEnd"/>
-      <w:r>
-        <w:rPr>
-          <w:i/>
-          <w:iCs/>
-        </w:rPr>
-        <w:t xml:space="preserve">, </w:t>
-      </w:r>
-      <w:r>
-        <w:rPr>
-          <w:i/>
-          <w:iCs/>
-        </w:rPr>
-        <w:t xml:space="preserve">een UX prototype via </w:t>
-      </w:r>
-      <w:proofErr w:type="spellStart"/>
-      <w:r>
-        <w:rPr>
-          <w:i/>
-          <w:iCs/>
-        </w:rPr>
-        <w:t>Penpot</w:t>
-      </w:r>
-      <w:proofErr w:type="spellEnd"/>
-      <w:r>
-        <w:rPr>
-          <w:i/>
-          <w:iCs/>
-        </w:rPr>
-        <w:t>/</w:t>
-      </w:r>
-      <w:proofErr w:type="spellStart"/>
-      <w:r>
-        <w:rPr>
-          <w:i/>
-          <w:iCs/>
-        </w:rPr>
-        <w:t>Figma</w:t>
-      </w:r>
-      <w:proofErr w:type="spellEnd"/>
-      <w:r>
-        <w:rPr>
-          <w:i/>
-          <w:iCs/>
-        </w:rPr>
-        <w:t xml:space="preserve">, </w:t>
-      </w:r>
-      <w:r>
-        <w:rPr>
-          <w:i/>
-          <w:iCs/>
-        </w:rPr>
-        <w:t xml:space="preserve">MS Forms, </w:t>
-      </w:r>
-      <w:r>
-        <w:rPr>
-          <w:i/>
-          <w:iCs/>
-        </w:rPr>
-        <w:t xml:space="preserve">OBS Studio, </w:t>
-      </w:r>
-      <w:r>
-        <w:rPr>
-          <w:i/>
-          <w:iCs/>
-        </w:rPr>
-        <w:t>etc.</w:t>
-      </w:r>
-      <w:r>
-        <w:rPr>
-          <w:i/>
-          <w:iCs/>
-        </w:rPr>
-        <w:t>]</w:t>
+        <w:t xml:space="preserve">Microsoft Office Exel voor </w:t>
+      </w:r>
+      <w:r>
+        <w:rPr>
+          <w:i/>
+          <w:iCs/>
+        </w:rPr>
+        <w:t>docume</w:t>
+      </w:r>
+      <w:r>
+        <w:rPr>
+          <w:i/>
+          <w:iCs/>
+        </w:rPr>
+        <w:t>nteren van testresultaten</w:t>
       </w:r>
     </w:p>
     <w:p>
@@ -1601,238 +1369,179 @@
           <w:i/>
           <w:iCs/>
         </w:rPr>
-        <w:t>[Specificaties van pc's, mobiele telefoons of consoles die worden gebruikt voor de test, zoals CPU, RAM, GPU.]</w:t>
-      </w:r>
+        <w:t>De hardware voor het testen verschilt aangezien we op meerdere apparaten testen. De minimale specificatie voor elk apparaat zijn als volgt:</w:t>
+      </w:r>
+    </w:p>
+    <w:p>
+      <w:pPr>
+        <w:rPr>
+          <w:i/>
+          <w:iCs/>
+        </w:rPr>
+      </w:pPr>
+      <w:r>
+        <w:rPr>
+          <w:i/>
+          <w:iCs/>
+        </w:rPr>
+        <w:t>GPU: Minimum Geforce GTX 1050</w:t>
+      </w:r>
+    </w:p>
+    <w:p>
+      <w:pPr>
+        <w:rPr>
+          <w:i/>
+          <w:iCs/>
+          <w:lang w:val="en-US"/>
+        </w:rPr>
+      </w:pPr>
+      <w:r>
+        <w:rPr>
+          <w:i/>
+          <w:iCs/>
+          <w:lang w:val="en-US"/>
+        </w:rPr>
+        <w:t>CPU: Minimum Intel Core i36100</w:t>
+      </w:r>
+    </w:p>
+    <w:p>
+      <w:pPr>
+        <w:rPr>
+          <w:i/>
+          <w:iCs/>
+          <w:lang w:val="en-US"/>
+        </w:rPr>
+      </w:pPr>
+      <w:r>
+        <w:rPr>
+          <w:i/>
+          <w:iCs/>
+          <w:lang w:val="en-US"/>
+        </w:rPr>
+        <w:t>RAM: 4GB memory</w:t>
+      </w:r>
+    </w:p>
+    <w:p>
+      <w:r>
+        <w:rPr>
+          <w:i/>
+          <w:iCs/>
+        </w:rPr>
+        <w:t xml:space="preserve">OS: </w:t>
+      </w:r>
+      <w:r>
+        <w:rPr>
+          <w:i/>
+          <w:iCs/>
+        </w:rPr>
+        <w:t>W</w:t>
+      </w:r>
+      <w:r>
+        <w:rPr>
+          <w:i/>
+          <w:iCs/>
+        </w:rPr>
+        <w:t>indows 10</w:t>
+      </w:r>
+      <w:r>
+        <w:rPr>
+          <w:i/>
+          <w:iCs/>
+        </w:rPr>
+        <w:t xml:space="preserve"> </w:t>
+      </w:r>
+    </w:p>
+    <w:p>
+      <w:r>
+        <w:rPr>
+          <w:b/>
+          <w:bCs/>
+        </w:rPr>
+        <w:t>Software:</w:t>
+      </w:r>
+    </w:p>
+    <w:p>
+      <w:r>
+        <w:rPr>
+          <w:i/>
+          <w:iCs/>
+        </w:rPr>
+        <w:t>Voor deze game maken we gebruik van Unity.</w:t>
+      </w:r>
+    </w:p>
+    <w:p>
+      <w:r>
+        <w:rPr>
+          <w:b/>
+          <w:bCs/>
+        </w:rPr>
+        <w:t>Testdata:</w:t>
+      </w:r>
+    </w:p>
+    <w:p>
+      <w:pPr>
+        <w:rPr>
+          <w:i/>
+          <w:iCs/>
+        </w:rPr>
+      </w:pPr>
+      <w:r>
+        <w:rPr>
+          <w:i/>
+          <w:iCs/>
+        </w:rPr>
+        <w:t>n.v.t.</w:t>
+      </w:r>
+    </w:p>
+    <w:p>
+      <w:pPr>
+        <w:rPr>
+          <w:i/>
+          <w:iCs/>
+        </w:rPr>
+      </w:pPr>
+    </w:p>
+    <w:p>
+      <w:pPr>
+        <w:rPr>
+          <w:i/>
+          <w:iCs/>
+        </w:rPr>
+      </w:pPr>
+      <w:r>
+        <w:rPr>
+          <w:i/>
+          <w:iCs/>
+        </w:rPr>
+        <w:t>Testomgeving</w:t>
+      </w:r>
+    </w:p>
+    <w:p>
+      <w:pPr>
+        <w:rPr>
+          <w:i/>
+          <w:iCs/>
+        </w:rPr>
+      </w:pPr>
+      <w:r>
+        <w:rPr>
+          <w:i/>
+          <w:iCs/>
+        </w:rPr>
+        <w:t>Unity Editor</w:t>
+      </w:r>
+    </w:p>
+    <w:p>
+      <w:pPr>
+        <w:rPr>
+          <w:i/>
+          <w:iCs/>
+        </w:rPr>
+      </w:pPr>
     </w:p>
     <w:p/>
     <w:p>
       <w:r>
-        <w:rPr>
-          <w:b/>
-          <w:bCs/>
-        </w:rPr>
-        <w:t>Software:</w:t>
-      </w:r>
-    </w:p>
-    <w:p>
-      <w:pPr>
-        <w:rPr>
-          <w:i/>
-          <w:iCs/>
-        </w:rPr>
-      </w:pPr>
-      <w:r>
-        <w:rPr>
-          <w:i/>
-          <w:iCs/>
-        </w:rPr>
-        <w:t xml:space="preserve">[Vermeld hier de gebruikte game engine, </w:t>
-      </w:r>
-      <w:proofErr w:type="spellStart"/>
-      <w:r>
-        <w:rPr>
-          <w:i/>
-          <w:iCs/>
-        </w:rPr>
-        <w:t>SDK's</w:t>
-      </w:r>
-      <w:proofErr w:type="spellEnd"/>
-      <w:r>
-        <w:rPr>
-          <w:i/>
-          <w:iCs/>
-        </w:rPr>
-        <w:t xml:space="preserve">, </w:t>
-      </w:r>
-      <w:proofErr w:type="spellStart"/>
-      <w:r>
-        <w:rPr>
-          <w:i/>
-          <w:iCs/>
-        </w:rPr>
-        <w:t>frameworks</w:t>
-      </w:r>
-      <w:proofErr w:type="spellEnd"/>
-      <w:r>
-        <w:rPr>
-          <w:i/>
-          <w:iCs/>
-        </w:rPr>
-        <w:t>.]</w:t>
-      </w:r>
-    </w:p>
-    <w:p/>
-    <w:p>
-      <w:r>
-        <w:rPr>
-          <w:b/>
-          <w:bCs/>
-        </w:rPr>
-        <w:t>Testdata:</w:t>
-      </w:r>
-    </w:p>
-    <w:p>
-      <w:pPr>
-        <w:rPr>
-          <w:i/>
-          <w:iCs/>
-        </w:rPr>
-      </w:pPr>
-      <w:r>
-        <w:rPr>
-          <w:i/>
-          <w:iCs/>
-        </w:rPr>
-        <w:t>[</w:t>
-      </w:r>
-      <w:r>
-        <w:rPr>
-          <w:i/>
-          <w:iCs/>
-        </w:rPr>
-        <w:t>Beschrijf hier de testdata die je nodig hebt om de testen uit te voeren</w:t>
-      </w:r>
-      <w:r>
-        <w:rPr>
-          <w:i/>
-          <w:iCs/>
-        </w:rPr>
-        <w:t>, denk hierbij</w:t>
-      </w:r>
-      <w:r>
-        <w:rPr>
-          <w:i/>
-          <w:iCs/>
-        </w:rPr>
-        <w:t xml:space="preserve"> een database met inloggegevens,</w:t>
-      </w:r>
-      <w:r>
-        <w:rPr>
-          <w:i/>
-          <w:iCs/>
-        </w:rPr>
-        <w:t xml:space="preserve"> </w:t>
-      </w:r>
-      <w:r>
-        <w:rPr>
-          <w:i/>
-          <w:iCs/>
-        </w:rPr>
-        <w:t xml:space="preserve">speler </w:t>
-      </w:r>
-      <w:r>
-        <w:rPr>
-          <w:i/>
-          <w:iCs/>
-        </w:rPr>
-        <w:t>dat</w:t>
-      </w:r>
-      <w:r>
-        <w:rPr>
-          <w:i/>
-          <w:iCs/>
-        </w:rPr>
-        <w:t xml:space="preserve">a, </w:t>
-      </w:r>
-      <w:r>
-        <w:rPr>
-          <w:i/>
-          <w:iCs/>
-        </w:rPr>
-        <w:t>externe bronnen, etc.</w:t>
-      </w:r>
-      <w:r>
-        <w:rPr>
-          <w:i/>
-          <w:iCs/>
-        </w:rPr>
-        <w:t>]</w:t>
-      </w:r>
-    </w:p>
-    <w:p>
-      <w:pPr>
-        <w:rPr>
-          <w:i/>
-          <w:iCs/>
-        </w:rPr>
-      </w:pPr>
-    </w:p>
-    <w:p>
-      <w:pPr>
-        <w:rPr>
-          <w:i/>
-          <w:iCs/>
-        </w:rPr>
-      </w:pPr>
-      <w:r>
-        <w:rPr>
-          <w:i/>
-          <w:iCs/>
-        </w:rPr>
-        <w:t>Testomgeving</w:t>
-      </w:r>
-    </w:p>
-    <w:p>
-      <w:pPr>
-        <w:rPr>
-          <w:i/>
-          <w:iCs/>
-        </w:rPr>
-      </w:pPr>
-      <w:r>
-        <w:rPr>
-          <w:i/>
-          <w:iCs/>
-        </w:rPr>
-        <w:t>[Beschrijf hier</w:t>
-      </w:r>
-      <w:r>
-        <w:rPr>
-          <w:i/>
-          <w:iCs/>
-        </w:rPr>
-        <w:t xml:space="preserve"> de omgeving waarin je gaat testen, denk hierbij aan: locatie, middelen (tafel, stoel, extra </w:t>
-      </w:r>
-      <w:r>
-        <w:rPr>
-          <w:i/>
-          <w:iCs/>
-        </w:rPr>
-        <w:t>s</w:t>
-      </w:r>
-      <w:r>
-        <w:rPr>
-          <w:i/>
-          <w:iCs/>
-        </w:rPr>
-        <w:t>cherm</w:t>
-      </w:r>
-      <w:r>
-        <w:rPr>
-          <w:i/>
-          <w:iCs/>
-        </w:rPr>
-        <w:t>, een losse muis/toetsenbord, etc.</w:t>
-      </w:r>
-      <w:r>
-        <w:rPr>
-          <w:i/>
-          <w:iCs/>
-        </w:rPr>
-        <w:t>]</w:t>
-      </w:r>
-    </w:p>
-    <w:p>
-      <w:pPr>
-        <w:rPr>
-          <w:i/>
-          <w:iCs/>
-        </w:rPr>
-      </w:pPr>
-    </w:p>
-    <w:p/>
-    <w:p>
-      <w:r>
         <w:br w:type="page"/>
       </w:r>
     </w:p>
@@ -1894,23 +1603,7 @@
           <w:i/>
           <w:iCs/>
         </w:rPr>
-        <w:t xml:space="preserve">user </w:t>
-      </w:r>
-      <w:proofErr w:type="spellStart"/>
-      <w:r>
-        <w:rPr>
-          <w:i/>
-          <w:iCs/>
-        </w:rPr>
-        <w:t>stories</w:t>
-      </w:r>
-      <w:proofErr w:type="spellEnd"/>
-      <w:r>
-        <w:rPr>
-          <w:i/>
-          <w:iCs/>
-        </w:rPr>
-        <w:t xml:space="preserve"> weer. </w:t>
+        <w:t xml:space="preserve">user stories weer. </w:t>
       </w:r>
       <w:r>
         <w:rPr>
@@ -1986,7 +1679,7 @@
     </w:p>
     <w:tbl>
       <w:tblPr>
-        <w:tblW w:w="4966" w:type="pct"/>
+        <w:tblW w:w="5460" w:type="pct"/>
         <w:tblInd w:w="108" w:type="dxa"/>
         <w:tblBorders>
           <w:top w:val="single" w:sz="4" w:space="0" w:color="auto"/>
@@ -2000,20 +1693,29 @@
       </w:tblPr>
       <w:tblGrid>
         <w:gridCol w:w="2101"/>
-        <w:gridCol w:w="749"/>
-        <w:gridCol w:w="1120"/>
-        <w:gridCol w:w="1034"/>
-        <w:gridCol w:w="837"/>
-        <w:gridCol w:w="992"/>
-        <w:gridCol w:w="2167"/>
+        <w:gridCol w:w="209"/>
+        <w:gridCol w:w="538"/>
+        <w:gridCol w:w="285"/>
+        <w:gridCol w:w="835"/>
+        <w:gridCol w:w="397"/>
+        <w:gridCol w:w="638"/>
+        <w:gridCol w:w="499"/>
+        <w:gridCol w:w="338"/>
+        <w:gridCol w:w="582"/>
+        <w:gridCol w:w="410"/>
+        <w:gridCol w:w="681"/>
+        <w:gridCol w:w="1488"/>
+        <w:gridCol w:w="895"/>
       </w:tblGrid>
       <w:tr>
         <w:trPr>
+          <w:gridAfter w:val="1"/>
+          <w:wAfter w:w="452" w:type="pct"/>
           <w:trHeight w:val="20"/>
         </w:trPr>
         <w:tc>
           <w:tcPr>
-            <w:tcW w:w="1168" w:type="pct"/>
+            <w:tcW w:w="1062" w:type="pct"/>
             <w:shd w:val="clear" w:color="auto" w:fill="9CC2E5" w:themeFill="accent1" w:themeFillTint="99"/>
             <w:vAlign w:val="center"/>
           </w:tcPr>
@@ -2046,8 +1748,8 @@
         </w:tc>
         <w:tc>
           <w:tcPr>
-            <w:tcW w:w="3832" w:type="pct"/>
-            <w:gridSpan w:val="6"/>
+            <w:tcW w:w="3486" w:type="pct"/>
+            <w:gridSpan w:val="12"/>
             <w:vAlign w:val="center"/>
           </w:tcPr>
           <w:p>
@@ -2070,7 +1772,677 @@
                 <w:rFonts w:ascii="Calibri" w:hAnsi="Calibri"/>
                 <w:bCs/>
               </w:rPr>
-              <w:t>Sprint01-TC01</w:t>
+              <w:t>Sprint0</w:t>
+            </w:r>
+            <w:r>
+              <w:rPr>
+                <w:rFonts w:ascii="Calibri" w:hAnsi="Calibri"/>
+                <w:bCs/>
+              </w:rPr>
+              <w:t>2</w:t>
+            </w:r>
+            <w:r>
+              <w:rPr>
+                <w:rFonts w:ascii="Calibri" w:hAnsi="Calibri"/>
+                <w:bCs/>
+              </w:rPr>
+              <w:t>-TC01</w:t>
+            </w:r>
+            <w:r>
+              <w:rPr>
+                <w:rFonts w:ascii="Calibri" w:hAnsi="Calibri"/>
+                <w:bCs/>
+              </w:rPr>
+              <w:t>]</w:t>
+            </w:r>
+          </w:p>
+        </w:tc>
+      </w:tr>
+      <w:tr>
+        <w:trPr>
+          <w:gridAfter w:val="1"/>
+          <w:wAfter w:w="452" w:type="pct"/>
+          <w:trHeight w:val="20"/>
+        </w:trPr>
+        <w:tc>
+          <w:tcPr>
+            <w:tcW w:w="1062" w:type="pct"/>
+            <w:shd w:val="clear" w:color="auto" w:fill="9CC2E5" w:themeFill="accent1" w:themeFillTint="99"/>
+            <w:vAlign w:val="center"/>
+          </w:tcPr>
+          <w:p>
+            <w:pPr>
+              <w:spacing w:before="120" w:after="120"/>
+              <w:rPr>
+                <w:rFonts w:ascii="Calibri" w:hAnsi="Calibri"/>
+                <w:b/>
+              </w:rPr>
+            </w:pPr>
+            <w:r>
+              <w:rPr>
+                <w:rFonts w:ascii="Calibri" w:hAnsi="Calibri"/>
+                <w:b/>
+                <w:szCs w:val="18"/>
+              </w:rPr>
+              <w:t>User story</w:t>
+            </w:r>
+          </w:p>
+        </w:tc>
+        <w:tc>
+          <w:tcPr>
+            <w:tcW w:w="3486" w:type="pct"/>
+            <w:gridSpan w:val="12"/>
+            <w:vAlign w:val="center"/>
+          </w:tcPr>
+          <w:p>
+            <w:pPr>
+              <w:spacing w:before="120" w:after="120"/>
+              <w:rPr>
+                <w:rFonts w:ascii="Calibri" w:hAnsi="Calibri"/>
+                <w:bCs/>
+              </w:rPr>
+            </w:pPr>
+            <w:r>
+              <w:rPr>
+                <w:rFonts w:ascii="Calibri" w:hAnsi="Calibri"/>
+                <w:bCs/>
+              </w:rPr>
+              <w:t>Inventory Interface</w:t>
+            </w:r>
+          </w:p>
+        </w:tc>
+      </w:tr>
+      <w:tr>
+        <w:trPr>
+          <w:gridAfter w:val="1"/>
+          <w:wAfter w:w="452" w:type="pct"/>
+          <w:trHeight w:val="20"/>
+        </w:trPr>
+        <w:tc>
+          <w:tcPr>
+            <w:tcW w:w="1062" w:type="pct"/>
+            <w:shd w:val="clear" w:color="auto" w:fill="9CC2E5" w:themeFill="accent1" w:themeFillTint="99"/>
+            <w:vAlign w:val="center"/>
+          </w:tcPr>
+          <w:p>
+            <w:pPr>
+              <w:spacing w:before="120" w:after="120"/>
+              <w:rPr>
+                <w:rFonts w:ascii="Calibri" w:hAnsi="Calibri"/>
+                <w:b/>
+              </w:rPr>
+            </w:pPr>
+            <w:r>
+              <w:rPr>
+                <w:rFonts w:ascii="Calibri" w:hAnsi="Calibri"/>
+                <w:b/>
+              </w:rPr>
+              <w:t>Omschrijving</w:t>
+            </w:r>
+          </w:p>
+        </w:tc>
+        <w:tc>
+          <w:tcPr>
+            <w:tcW w:w="3486" w:type="pct"/>
+            <w:gridSpan w:val="12"/>
+            <w:vAlign w:val="center"/>
+          </w:tcPr>
+          <w:p>
+            <w:pPr>
+              <w:spacing w:before="120" w:after="120"/>
+              <w:rPr>
+                <w:rFonts w:ascii="Calibri" w:hAnsi="Calibri"/>
+                <w:bCs/>
+              </w:rPr>
+            </w:pPr>
+            <w:r>
+              <w:rPr>
+                <w:rFonts w:ascii="Calibri" w:hAnsi="Calibri"/>
+                <w:bCs/>
+              </w:rPr>
+              <w:t>Speler moet Inventory kunnen openen</w:t>
+            </w:r>
+          </w:p>
+        </w:tc>
+      </w:tr>
+      <w:tr>
+        <w:trPr>
+          <w:gridAfter w:val="1"/>
+          <w:wAfter w:w="452" w:type="pct"/>
+          <w:trHeight w:val="20"/>
+        </w:trPr>
+        <w:tc>
+          <w:tcPr>
+            <w:tcW w:w="1062" w:type="pct"/>
+            <w:shd w:val="clear" w:color="auto" w:fill="9CC2E5" w:themeFill="accent1" w:themeFillTint="99"/>
+            <w:vAlign w:val="center"/>
+          </w:tcPr>
+          <w:p>
+            <w:pPr>
+              <w:spacing w:before="120" w:after="120"/>
+              <w:rPr>
+                <w:rFonts w:ascii="Calibri" w:hAnsi="Calibri"/>
+              </w:rPr>
+            </w:pPr>
+            <w:r>
+              <w:rPr>
+                <w:rFonts w:ascii="Calibri" w:hAnsi="Calibri"/>
+                <w:b/>
+              </w:rPr>
+              <w:t>Scenario</w:t>
+            </w:r>
+          </w:p>
+        </w:tc>
+        <w:tc>
+          <w:tcPr>
+            <w:tcW w:w="3486" w:type="pct"/>
+            <w:gridSpan w:val="12"/>
+            <w:vAlign w:val="center"/>
+          </w:tcPr>
+          <w:p>
+            <w:pPr>
+              <w:pStyle w:val="af7"/>
+              <w:spacing w:before="120" w:after="120"/>
+              <w:rPr>
+                <w:bCs/>
+              </w:rPr>
+            </w:pPr>
+            <w:r>
+              <w:rPr>
+                <w:bCs/>
+              </w:rPr>
+              <w:t xml:space="preserve">De speller zit in </w:t>
+            </w:r>
+            <w:r>
+              <w:rPr>
+                <w:bCs/>
+              </w:rPr>
+              <w:t>het spel. Hij moet een knop drukken om inventory openen</w:t>
+            </w:r>
+          </w:p>
+        </w:tc>
+      </w:tr>
+      <w:tr>
+        <w:trPr>
+          <w:gridAfter w:val="1"/>
+          <w:wAfter w:w="452" w:type="pct"/>
+          <w:trHeight w:val="20"/>
+        </w:trPr>
+        <w:tc>
+          <w:tcPr>
+            <w:tcW w:w="1062" w:type="pct"/>
+            <w:shd w:val="clear" w:color="auto" w:fill="9CC2E5" w:themeFill="accent1" w:themeFillTint="99"/>
+            <w:vAlign w:val="center"/>
+          </w:tcPr>
+          <w:p>
+            <w:pPr>
+              <w:spacing w:before="120" w:after="120"/>
+              <w:rPr>
+                <w:rFonts w:ascii="Calibri" w:hAnsi="Calibri"/>
+                <w:b/>
+              </w:rPr>
+            </w:pPr>
+            <w:r>
+              <w:rPr>
+                <w:rFonts w:ascii="Calibri" w:hAnsi="Calibri"/>
+                <w:b/>
+              </w:rPr>
+              <w:t>Verwacht resultaat</w:t>
+            </w:r>
+          </w:p>
+        </w:tc>
+        <w:tc>
+          <w:tcPr>
+            <w:tcW w:w="3486" w:type="pct"/>
+            <w:gridSpan w:val="12"/>
+            <w:vAlign w:val="center"/>
+          </w:tcPr>
+          <w:p>
+            <w:pPr>
+              <w:spacing w:before="120" w:after="120"/>
+              <w:rPr>
+                <w:rFonts w:ascii="Calibri" w:hAnsi="Calibri"/>
+              </w:rPr>
+            </w:pPr>
+            <w:r>
+              <w:rPr>
+                <w:rFonts w:ascii="Calibri" w:hAnsi="Calibri"/>
+              </w:rPr>
+              <w:t xml:space="preserve">De speler </w:t>
+            </w:r>
+            <w:r>
+              <w:rPr>
+                <w:rFonts w:ascii="Calibri" w:hAnsi="Calibri"/>
+              </w:rPr>
+              <w:t>clicket op inventory knop en de venster van inventory opent.</w:t>
+            </w:r>
+          </w:p>
+        </w:tc>
+      </w:tr>
+      <w:tr>
+        <w:trPr>
+          <w:gridAfter w:val="1"/>
+          <w:wAfter w:w="452" w:type="pct"/>
+          <w:trHeight w:val="20"/>
+        </w:trPr>
+        <w:tc>
+          <w:tcPr>
+            <w:tcW w:w="1062" w:type="pct"/>
+            <w:shd w:val="clear" w:color="auto" w:fill="A6A6A6" w:themeFill="background1" w:themeFillShade="A6"/>
+            <w:vAlign w:val="center"/>
+          </w:tcPr>
+          <w:p>
+            <w:pPr>
+              <w:spacing w:before="120" w:after="120"/>
+              <w:rPr>
+                <w:rFonts w:ascii="Calibri" w:hAnsi="Calibri"/>
+              </w:rPr>
+            </w:pPr>
+            <w:r>
+              <w:rPr>
+                <w:rFonts w:ascii="Calibri" w:hAnsi="Calibri"/>
+                <w:b/>
+              </w:rPr>
+              <w:t>Werkelijk</w:t>
+            </w:r>
+            <w:r>
+              <w:rPr>
+                <w:rFonts w:ascii="Calibri" w:hAnsi="Calibri"/>
+              </w:rPr>
+              <w:t xml:space="preserve"> </w:t>
+            </w:r>
+            <w:r>
+              <w:rPr>
+                <w:rFonts w:ascii="Calibri" w:hAnsi="Calibri"/>
+                <w:b/>
+              </w:rPr>
+              <w:t>resultaat</w:t>
+            </w:r>
+          </w:p>
+        </w:tc>
+        <w:tc>
+          <w:tcPr>
+            <w:tcW w:w="3486" w:type="pct"/>
+            <w:gridSpan w:val="12"/>
+            <w:shd w:val="clear" w:color="auto" w:fill="D9D9D9" w:themeFill="background1" w:themeFillShade="D9"/>
+            <w:vAlign w:val="center"/>
+          </w:tcPr>
+          <w:p>
+            <w:pPr>
+              <w:spacing w:before="120" w:after="120" w:line="240" w:lineRule="auto"/>
+              <w:rPr>
+                <w:rFonts w:ascii="Calibri" w:hAnsi="Calibri"/>
+              </w:rPr>
+            </w:pPr>
+            <w:r>
+              <w:rPr>
+                <w:rFonts w:ascii="Calibri" w:hAnsi="Calibri"/>
+              </w:rPr>
+              <w:t>[</w:t>
+            </w:r>
+            <w:r>
+              <w:rPr>
+                <w:rFonts w:ascii="Calibri" w:hAnsi="Calibri"/>
+              </w:rPr>
+              <w:t>R</w:t>
+            </w:r>
+            <w:r>
+              <w:rPr>
+                <w:rFonts w:ascii="Calibri" w:hAnsi="Calibri"/>
+              </w:rPr>
+              <w:t>esultaat</w:t>
+            </w:r>
+            <w:r>
+              <w:rPr>
+                <w:rFonts w:ascii="Calibri" w:hAnsi="Calibri"/>
+              </w:rPr>
+              <w:t xml:space="preserve"> na de test</w:t>
+            </w:r>
+            <w:r>
+              <w:rPr>
+                <w:rFonts w:ascii="Calibri" w:hAnsi="Calibri"/>
+              </w:rPr>
+              <w:t>]</w:t>
+            </w:r>
+          </w:p>
+        </w:tc>
+      </w:tr>
+      <w:tr>
+        <w:trPr>
+          <w:gridAfter w:val="1"/>
+          <w:wAfter w:w="452" w:type="pct"/>
+          <w:trHeight w:val="20"/>
+        </w:trPr>
+        <w:tc>
+          <w:tcPr>
+            <w:tcW w:w="1062" w:type="pct"/>
+            <w:shd w:val="clear" w:color="auto" w:fill="A6A6A6" w:themeFill="background1" w:themeFillShade="A6"/>
+            <w:tcMar>
+              <w:right w:w="0" w:type="dxa"/>
+            </w:tcMar>
+            <w:vAlign w:val="center"/>
+          </w:tcPr>
+          <w:p>
+            <w:pPr>
+              <w:spacing w:before="120" w:after="120"/>
+              <w:rPr>
+                <w:rFonts w:ascii="Calibri" w:hAnsi="Calibri"/>
+              </w:rPr>
+            </w:pPr>
+            <w:r>
+              <w:rPr>
+                <w:rFonts w:ascii="Calibri" w:hAnsi="Calibri"/>
+                <w:b/>
+              </w:rPr>
+              <w:t>Aanpassingen</w:t>
+            </w:r>
+          </w:p>
+        </w:tc>
+        <w:tc>
+          <w:tcPr>
+            <w:tcW w:w="3486" w:type="pct"/>
+            <w:gridSpan w:val="12"/>
+            <w:shd w:val="clear" w:color="auto" w:fill="D9D9D9" w:themeFill="background1" w:themeFillShade="D9"/>
+            <w:vAlign w:val="center"/>
+          </w:tcPr>
+          <w:p>
+            <w:pPr>
+              <w:spacing w:before="120" w:after="120" w:line="240" w:lineRule="auto"/>
+              <w:rPr>
+                <w:rFonts w:ascii="Calibri" w:hAnsi="Calibri"/>
+              </w:rPr>
+            </w:pPr>
+            <w:r>
+              <w:rPr>
+                <w:rFonts w:ascii="Calibri" w:hAnsi="Calibri"/>
+              </w:rPr>
+              <w:t>[</w:t>
+            </w:r>
+            <w:r>
+              <w:rPr>
+                <w:rFonts w:ascii="Calibri" w:hAnsi="Calibri"/>
+              </w:rPr>
+              <w:t>Nodige aanpassingen</w:t>
+            </w:r>
+            <w:r>
+              <w:rPr>
+                <w:rFonts w:ascii="Calibri" w:hAnsi="Calibri"/>
+              </w:rPr>
+              <w:t xml:space="preserve"> die door gevoerd moeten worden</w:t>
+            </w:r>
+            <w:r>
+              <w:rPr>
+                <w:rFonts w:ascii="Calibri" w:hAnsi="Calibri"/>
+              </w:rPr>
+              <w:t xml:space="preserve"> na de test</w:t>
+            </w:r>
+            <w:r>
+              <w:rPr>
+                <w:rFonts w:ascii="Calibri" w:hAnsi="Calibri"/>
+              </w:rPr>
+              <w:t>]</w:t>
+            </w:r>
+          </w:p>
+        </w:tc>
+      </w:tr>
+      <w:tr>
+        <w:trPr>
+          <w:gridAfter w:val="1"/>
+          <w:wAfter w:w="452" w:type="pct"/>
+          <w:trHeight w:val="20"/>
+        </w:trPr>
+        <w:tc>
+          <w:tcPr>
+            <w:tcW w:w="1062" w:type="pct"/>
+            <w:shd w:val="clear" w:color="auto" w:fill="9CC2E5" w:themeFill="accent1" w:themeFillTint="99"/>
+            <w:vAlign w:val="center"/>
+          </w:tcPr>
+          <w:p>
+            <w:pPr>
+              <w:spacing w:before="120" w:after="120"/>
+              <w:rPr>
+                <w:rFonts w:ascii="Calibri" w:hAnsi="Calibri"/>
+              </w:rPr>
+            </w:pPr>
+            <w:r>
+              <w:rPr>
+                <w:rFonts w:ascii="Calibri" w:hAnsi="Calibri"/>
+                <w:b/>
+              </w:rPr>
+              <w:t>Uitvoering</w:t>
+            </w:r>
+          </w:p>
+        </w:tc>
+        <w:tc>
+          <w:tcPr>
+            <w:tcW w:w="378" w:type="pct"/>
+            <w:gridSpan w:val="2"/>
+            <w:shd w:val="clear" w:color="auto" w:fill="9CC2E5" w:themeFill="accent1" w:themeFillTint="99"/>
+            <w:vAlign w:val="center"/>
+          </w:tcPr>
+          <w:p>
+            <w:pPr>
+              <w:spacing w:before="120" w:after="120" w:line="256" w:lineRule="auto"/>
+              <w:rPr>
+                <w:rFonts w:ascii="Calibri" w:hAnsi="Calibri"/>
+              </w:rPr>
+            </w:pPr>
+            <w:r>
+              <w:rPr>
+                <w:rFonts w:ascii="Calibri" w:hAnsi="Calibri"/>
+                <w:b/>
+              </w:rPr>
+              <w:t>Tijd</w:t>
+            </w:r>
+          </w:p>
+        </w:tc>
+        <w:tc>
+          <w:tcPr>
+            <w:tcW w:w="566" w:type="pct"/>
+            <w:gridSpan w:val="2"/>
+            <w:vAlign w:val="center"/>
+          </w:tcPr>
+          <w:p>
+            <w:pPr>
+              <w:spacing w:before="120" w:after="120" w:line="256" w:lineRule="auto"/>
+              <w:rPr>
+                <w:rFonts w:ascii="Calibri" w:hAnsi="Calibri"/>
+              </w:rPr>
+            </w:pPr>
+            <w:r>
+              <w:rPr>
+                <w:rFonts w:ascii="Calibri" w:hAnsi="Calibri"/>
+              </w:rPr>
+              <w:t>1:00</w:t>
+            </w:r>
+          </w:p>
+        </w:tc>
+        <w:tc>
+          <w:tcPr>
+            <w:tcW w:w="522" w:type="pct"/>
+            <w:gridSpan w:val="2"/>
+            <w:shd w:val="clear" w:color="auto" w:fill="9CC2E5" w:themeFill="accent1" w:themeFillTint="99"/>
+            <w:vAlign w:val="center"/>
+          </w:tcPr>
+          <w:p>
+            <w:pPr>
+              <w:spacing w:before="120" w:after="120"/>
+              <w:rPr>
+                <w:rFonts w:ascii="Calibri" w:hAnsi="Calibri"/>
+              </w:rPr>
+            </w:pPr>
+            <w:r>
+              <w:rPr>
+                <w:rFonts w:ascii="Calibri" w:hAnsi="Calibri"/>
+                <w:b/>
+              </w:rPr>
+              <w:t>Prioriteit</w:t>
+            </w:r>
+          </w:p>
+        </w:tc>
+        <w:tc>
+          <w:tcPr>
+            <w:tcW w:w="423" w:type="pct"/>
+            <w:gridSpan w:val="2"/>
+            <w:vAlign w:val="center"/>
+          </w:tcPr>
+          <w:p>
+            <w:pPr>
+              <w:spacing w:before="120" w:after="120"/>
+              <w:rPr>
+                <w:rFonts w:ascii="Calibri" w:hAnsi="Calibri"/>
+              </w:rPr>
+            </w:pPr>
+            <w:r>
+              <w:rPr>
+                <w:rFonts w:ascii="Calibri" w:hAnsi="Calibri"/>
+              </w:rPr>
+              <w:t>6</w:t>
+            </w:r>
+          </w:p>
+        </w:tc>
+        <w:tc>
+          <w:tcPr>
+            <w:tcW w:w="501" w:type="pct"/>
+            <w:gridSpan w:val="2"/>
+            <w:shd w:val="clear" w:color="auto" w:fill="A6A6A6" w:themeFill="background1" w:themeFillShade="A6"/>
+            <w:vAlign w:val="center"/>
+          </w:tcPr>
+          <w:p>
+            <w:pPr>
+              <w:spacing w:before="120" w:after="120"/>
+              <w:rPr>
+                <w:rFonts w:ascii="Calibri" w:hAnsi="Calibri"/>
+                <w:b/>
+              </w:rPr>
+            </w:pPr>
+            <w:r>
+              <w:rPr>
+                <w:rFonts w:ascii="Calibri" w:hAnsi="Calibri"/>
+                <w:b/>
+              </w:rPr>
+              <w:t>Door</w:t>
+            </w:r>
+          </w:p>
+        </w:tc>
+        <w:tc>
+          <w:tcPr>
+            <w:tcW w:w="1095" w:type="pct"/>
+            <w:gridSpan w:val="2"/>
+            <w:shd w:val="clear" w:color="auto" w:fill="D9D9D9" w:themeFill="background1" w:themeFillShade="D9"/>
+            <w:vAlign w:val="center"/>
+          </w:tcPr>
+          <w:p>
+            <w:pPr>
+              <w:spacing w:before="120" w:after="120"/>
+              <w:rPr>
+                <w:rFonts w:ascii="Calibri" w:hAnsi="Calibri"/>
+                <w:bCs/>
+              </w:rPr>
+            </w:pPr>
+            <w:r>
+              <w:rPr>
+                <w:rFonts w:ascii="Calibri" w:hAnsi="Calibri"/>
+                <w:bCs/>
+              </w:rPr>
+              <w:t>[Naam tester]</w:t>
+            </w:r>
+          </w:p>
+        </w:tc>
+      </w:tr>
+      <w:tr>
+        <w:trPr>
+          <w:gridAfter w:val="1"/>
+          <w:wAfter w:w="452" w:type="pct"/>
+          <w:trHeight w:val="20"/>
+        </w:trPr>
+        <w:tc>
+          <w:tcPr>
+            <w:tcW w:w="2951" w:type="pct"/>
+            <w:gridSpan w:val="9"/>
+            <w:tcBorders>
+              <w:left w:val="nil"/>
+              <w:bottom w:val="nil"/>
+            </w:tcBorders>
+            <w:vAlign w:val="center"/>
+          </w:tcPr>
+          <w:p>
+            <w:pPr>
+              <w:spacing w:before="120" w:after="120"/>
+              <w:jc w:val="right"/>
+              <w:rPr>
+                <w:rFonts w:ascii="Calibri" w:hAnsi="Calibri"/>
+                <w:b/>
+              </w:rPr>
+            </w:pPr>
+          </w:p>
+        </w:tc>
+        <w:tc>
+          <w:tcPr>
+            <w:tcW w:w="501" w:type="pct"/>
+            <w:gridSpan w:val="2"/>
+            <w:shd w:val="clear" w:color="auto" w:fill="A6A6A6" w:themeFill="background1" w:themeFillShade="A6"/>
+            <w:vAlign w:val="center"/>
+          </w:tcPr>
+          <w:p>
+            <w:pPr>
+              <w:spacing w:before="120" w:after="120"/>
+              <w:rPr>
+                <w:rFonts w:ascii="Calibri" w:hAnsi="Calibri"/>
+                <w:b/>
+              </w:rPr>
+            </w:pPr>
+            <w:r>
+              <w:rPr>
+                <w:rFonts w:ascii="Calibri" w:hAnsi="Calibri"/>
+                <w:b/>
+              </w:rPr>
+              <w:t>Status</w:t>
+            </w:r>
+          </w:p>
+        </w:tc>
+        <w:tc>
+          <w:tcPr>
+            <w:tcW w:w="1095" w:type="pct"/>
+            <w:gridSpan w:val="2"/>
+            <w:shd w:val="clear" w:color="auto" w:fill="D9D9D9" w:themeFill="background1" w:themeFillShade="D9"/>
+            <w:vAlign w:val="center"/>
+          </w:tcPr>
+          <w:p>
+            <w:pPr>
+              <w:spacing w:before="120" w:after="120"/>
+              <w:rPr>
+                <w:rFonts w:ascii="Calibri" w:hAnsi="Calibri"/>
+                <w:bCs/>
+              </w:rPr>
+            </w:pPr>
+            <w:r>
+              <w:rPr>
+                <w:rFonts w:ascii="Calibri" w:hAnsi="Calibri"/>
+                <w:bCs/>
+              </w:rPr>
+              <w:t>[</w:t>
+            </w:r>
+            <w:r>
+              <w:rPr>
+                <w:rFonts w:ascii="Calibri" w:hAnsi="Calibri"/>
+                <w:bCs/>
+              </w:rPr>
+              <w:t>OK/Fail</w:t>
+            </w:r>
+            <w:r>
+              <w:rPr>
+                <w:rFonts w:ascii="Calibri" w:hAnsi="Calibri"/>
+                <w:bCs/>
+              </w:rPr>
+              <w:t>/</w:t>
+            </w:r>
+            <w:r>
+              <w:rPr>
+                <w:rFonts w:ascii="Calibri" w:hAnsi="Calibri"/>
+                <w:bCs/>
+              </w:rPr>
+              <w:t>NVT</w:t>
             </w:r>
             <w:r>
               <w:rPr>
@@ -2089,6 +2461,7 @@
         <w:tc>
           <w:tcPr>
             <w:tcW w:w="1168" w:type="pct"/>
+            <w:gridSpan w:val="2"/>
             <w:shd w:val="clear" w:color="auto" w:fill="9CC2E5" w:themeFill="accent1" w:themeFillTint="99"/>
             <w:vAlign w:val="center"/>
           </w:tcPr>
@@ -2098,6 +2471,7 @@
               <w:rPr>
                 <w:rFonts w:ascii="Calibri" w:hAnsi="Calibri"/>
                 <w:b/>
+                <w:szCs w:val="18"/>
               </w:rPr>
             </w:pPr>
             <w:r>
@@ -2106,14 +2480,14 @@
                 <w:b/>
                 <w:szCs w:val="18"/>
               </w:rPr>
-              <w:t>User story</w:t>
+              <w:t>Sprint &amp;  ID</w:t>
             </w:r>
           </w:p>
         </w:tc>
         <w:tc>
           <w:tcPr>
             <w:tcW w:w="3832" w:type="pct"/>
-            <w:gridSpan w:val="6"/>
+            <w:gridSpan w:val="12"/>
             <w:vAlign w:val="center"/>
           </w:tcPr>
           <w:p>
@@ -2129,7 +2503,21 @@
                 <w:rFonts w:ascii="Calibri" w:hAnsi="Calibri"/>
                 <w:bCs/>
               </w:rPr>
-              <w:t>[User story]</w:t>
+              <w:t>[</w:t>
+            </w:r>
+            <w:r>
+              <w:rPr>
+                <w:rFonts w:ascii="Calibri" w:hAnsi="Calibri"/>
+                <w:bCs/>
+              </w:rPr>
+              <w:t>Sprint01-TC01</w:t>
+            </w:r>
+            <w:r>
+              <w:rPr>
+                <w:rFonts w:ascii="Calibri" w:hAnsi="Calibri"/>
+                <w:bCs/>
+              </w:rPr>
+              <w:t>]</w:t>
             </w:r>
           </w:p>
         </w:tc>
@@ -2141,6 +2529,7 @@
         <w:tc>
           <w:tcPr>
             <w:tcW w:w="1168" w:type="pct"/>
+            <w:gridSpan w:val="2"/>
             <w:shd w:val="clear" w:color="auto" w:fill="9CC2E5" w:themeFill="accent1" w:themeFillTint="99"/>
             <w:vAlign w:val="center"/>
           </w:tcPr>
@@ -2156,15 +2545,16 @@
               <w:rPr>
                 <w:rFonts w:ascii="Calibri" w:hAnsi="Calibri"/>
                 <w:b/>
-              </w:rPr>
-              <w:t>Omschrijving</w:t>
+                <w:szCs w:val="18"/>
+              </w:rPr>
+              <w:t>User story</w:t>
             </w:r>
           </w:p>
         </w:tc>
         <w:tc>
           <w:tcPr>
             <w:tcW w:w="3832" w:type="pct"/>
-            <w:gridSpan w:val="6"/>
+            <w:gridSpan w:val="12"/>
             <w:vAlign w:val="center"/>
           </w:tcPr>
           <w:p>
@@ -2180,14 +2570,7 @@
                 <w:rFonts w:ascii="Calibri" w:hAnsi="Calibri"/>
                 <w:bCs/>
               </w:rPr>
-              <w:t>[</w:t>
-            </w:r>
-            <w:r>
-              <w:rPr>
-                <w:rFonts w:ascii="Calibri" w:hAnsi="Calibri"/>
-                <w:bCs/>
-              </w:rPr>
-              <w:t>Wat test je specifiek]</w:t>
+              <w:t>Items Pickup</w:t>
             </w:r>
           </w:p>
         </w:tc>
@@ -2199,6 +2582,7 @@
         <w:tc>
           <w:tcPr>
             <w:tcW w:w="1168" w:type="pct"/>
+            <w:gridSpan w:val="2"/>
             <w:shd w:val="clear" w:color="auto" w:fill="9CC2E5" w:themeFill="accent1" w:themeFillTint="99"/>
             <w:vAlign w:val="center"/>
           </w:tcPr>
@@ -2207,6 +2591,7 @@
               <w:spacing w:before="120" w:after="120"/>
               <w:rPr>
                 <w:rFonts w:ascii="Calibri" w:hAnsi="Calibri"/>
+                <w:b/>
               </w:rPr>
             </w:pPr>
             <w:r>
@@ -2214,63 +2599,51 @@
                 <w:rFonts w:ascii="Calibri" w:hAnsi="Calibri"/>
                 <w:b/>
               </w:rPr>
-              <w:t>Scenario</w:t>
+              <w:t>Omschrijving</w:t>
             </w:r>
           </w:p>
         </w:tc>
         <w:tc>
           <w:tcPr>
             <w:tcW w:w="3832" w:type="pct"/>
-            <w:gridSpan w:val="6"/>
+            <w:gridSpan w:val="12"/>
             <w:vAlign w:val="center"/>
           </w:tcPr>
           <w:p>
             <w:pPr>
-              <w:pStyle w:val="af7"/>
               <w:spacing w:before="120" w:after="120"/>
               <w:rPr>
+                <w:rFonts w:ascii="Calibri" w:hAnsi="Calibri"/>
                 <w:bCs/>
-                <w:lang w:val="en-US"/>
               </w:rPr>
             </w:pPr>
             <w:r>
               <w:rPr>
+                <w:rFonts w:ascii="Calibri" w:hAnsi="Calibri"/>
                 <w:bCs/>
-                <w:lang w:val="en-US"/>
-              </w:rPr>
-              <w:t>[</w:t>
-            </w:r>
-            <w:proofErr w:type="spellStart"/>
-            <w:r>
-              <w:rPr>
+              </w:rPr>
+              <w:t xml:space="preserve">Speler moet </w:t>
+            </w:r>
+            <w:r>
+              <w:rPr>
+                <w:rFonts w:ascii="Calibri" w:hAnsi="Calibri"/>
                 <w:bCs/>
-                <w:lang w:val="en-US"/>
-              </w:rPr>
-              <w:t>Omschrijf</w:t>
-            </w:r>
-            <w:proofErr w:type="spellEnd"/>
-            <w:r>
-              <w:rPr>
+              </w:rPr>
+              <w:t>items</w:t>
+            </w:r>
+            <w:r>
+              <w:rPr>
+                <w:rFonts w:ascii="Calibri" w:hAnsi="Calibri"/>
                 <w:bCs/>
-                <w:lang w:val="en-US"/>
-              </w:rPr>
-              <w:t xml:space="preserve"> de begin </w:t>
-            </w:r>
-            <w:proofErr w:type="spellStart"/>
-            <w:r>
-              <w:rPr>
+              </w:rPr>
+              <w:t xml:space="preserve"> kunnen </w:t>
+            </w:r>
+            <w:r>
+              <w:rPr>
+                <w:rFonts w:ascii="Calibri" w:hAnsi="Calibri"/>
                 <w:bCs/>
-                <w:lang w:val="en-US"/>
-              </w:rPr>
-              <w:t>situatie</w:t>
-            </w:r>
-            <w:proofErr w:type="spellEnd"/>
-            <w:r>
-              <w:rPr>
-                <w:bCs/>
-                <w:lang w:val="en-US"/>
-              </w:rPr>
-              <w:t>]</w:t>
+              </w:rPr>
+              <w:t>oppakken</w:t>
             </w:r>
           </w:p>
         </w:tc>
@@ -2282,6 +2655,7 @@
         <w:tc>
           <w:tcPr>
             <w:tcW w:w="1168" w:type="pct"/>
+            <w:gridSpan w:val="2"/>
             <w:shd w:val="clear" w:color="auto" w:fill="9CC2E5" w:themeFill="accent1" w:themeFillTint="99"/>
             <w:vAlign w:val="center"/>
           </w:tcPr>
@@ -2290,70 +2664,66 @@
               <w:spacing w:before="120" w:after="120"/>
               <w:rPr>
                 <w:rFonts w:ascii="Calibri" w:hAnsi="Calibri"/>
+              </w:rPr>
+            </w:pPr>
+            <w:r>
+              <w:rPr>
+                <w:rFonts w:ascii="Calibri" w:hAnsi="Calibri"/>
                 <w:b/>
               </w:rPr>
-            </w:pPr>
-            <w:r>
-              <w:rPr>
-                <w:rFonts w:ascii="Calibri" w:hAnsi="Calibri"/>
-                <w:b/>
-              </w:rPr>
-              <w:t>Verwacht resultaat</w:t>
+              <w:t>Scenario</w:t>
             </w:r>
           </w:p>
         </w:tc>
         <w:tc>
           <w:tcPr>
             <w:tcW w:w="3832" w:type="pct"/>
-            <w:gridSpan w:val="6"/>
+            <w:gridSpan w:val="12"/>
             <w:vAlign w:val="center"/>
           </w:tcPr>
           <w:p>
             <w:pPr>
+              <w:pStyle w:val="af7"/>
               <w:spacing w:before="120" w:after="120"/>
               <w:rPr>
-                <w:rFonts w:ascii="Calibri" w:hAnsi="Calibri"/>
-                <w:lang w:val="en-AU"/>
+                <w:bCs/>
               </w:rPr>
             </w:pPr>
             <w:r>
               <w:rPr>
-                <w:rFonts w:ascii="Calibri" w:hAnsi="Calibri"/>
-                <w:lang w:val="en-AU"/>
-              </w:rPr>
-              <w:t>[</w:t>
-            </w:r>
-            <w:proofErr w:type="spellStart"/>
-            <w:r>
-              <w:rPr>
-                <w:rFonts w:ascii="Calibri" w:hAnsi="Calibri"/>
-                <w:lang w:val="en-AU"/>
-              </w:rPr>
-              <w:t>Verwacht</w:t>
-            </w:r>
-            <w:proofErr w:type="spellEnd"/>
-            <w:r>
-              <w:rPr>
-                <w:rFonts w:ascii="Calibri" w:hAnsi="Calibri"/>
-                <w:lang w:val="en-AU"/>
-              </w:rPr>
-              <w:t xml:space="preserve"> </w:t>
-            </w:r>
-            <w:proofErr w:type="spellStart"/>
-            <w:r>
-              <w:rPr>
-                <w:rFonts w:ascii="Calibri" w:hAnsi="Calibri"/>
-                <w:lang w:val="en-AU"/>
-              </w:rPr>
-              <w:t>resultaat</w:t>
-            </w:r>
-            <w:proofErr w:type="spellEnd"/>
-            <w:r>
-              <w:rPr>
-                <w:rFonts w:ascii="Calibri" w:hAnsi="Calibri"/>
-                <w:lang w:val="en-AU"/>
-              </w:rPr>
-              <w:t>]</w:t>
+                <w:bCs/>
+              </w:rPr>
+              <w:t>De speller zi</w:t>
+            </w:r>
+            <w:r>
+              <w:rPr>
+                <w:bCs/>
+              </w:rPr>
+              <w:t>e</w:t>
+            </w:r>
+            <w:r>
+              <w:rPr>
+                <w:bCs/>
+              </w:rPr>
+              <w:t xml:space="preserve">t in </w:t>
+            </w:r>
+            <w:r>
+              <w:rPr>
+                <w:bCs/>
+              </w:rPr>
+              <w:t>een item op grond</w:t>
+            </w:r>
+            <w:r>
+              <w:rPr>
+                <w:bCs/>
+              </w:rPr>
+              <w:t xml:space="preserve">. Hij moet </w:t>
+            </w:r>
+            <w:r>
+              <w:rPr>
+                <w:bCs/>
+              </w:rPr>
+              <w:t xml:space="preserve">naar een tile met die item komen om het op te pakken. </w:t>
             </w:r>
           </w:p>
         </w:tc>
@@ -2365,7 +2735,8 @@
         <w:tc>
           <w:tcPr>
             <w:tcW w:w="1168" w:type="pct"/>
-            <w:shd w:val="clear" w:color="auto" w:fill="A6A6A6" w:themeFill="background1" w:themeFillShade="A6"/>
+            <w:gridSpan w:val="2"/>
+            <w:shd w:val="clear" w:color="auto" w:fill="9CC2E5" w:themeFill="accent1" w:themeFillTint="99"/>
             <w:vAlign w:val="center"/>
           </w:tcPr>
           <w:p>
@@ -2373,6 +2744,7 @@
               <w:spacing w:before="120" w:after="120"/>
               <w:rPr>
                 <w:rFonts w:ascii="Calibri" w:hAnsi="Calibri"/>
+                <w:b/>
               </w:rPr>
             </w:pPr>
             <w:r>
@@ -2380,33 +2752,19 @@
                 <w:rFonts w:ascii="Calibri" w:hAnsi="Calibri"/>
                 <w:b/>
               </w:rPr>
-              <w:t>Werkelijk</w:t>
-            </w:r>
-            <w:r>
-              <w:rPr>
-                <w:rFonts w:ascii="Calibri" w:hAnsi="Calibri"/>
-              </w:rPr>
-              <w:t xml:space="preserve"> </w:t>
-            </w:r>
-            <w:r>
-              <w:rPr>
-                <w:rFonts w:ascii="Calibri" w:hAnsi="Calibri"/>
-                <w:b/>
-              </w:rPr>
-              <w:t>resultaat</w:t>
+              <w:t>Verwacht resultaat</w:t>
             </w:r>
           </w:p>
         </w:tc>
         <w:tc>
           <w:tcPr>
             <w:tcW w:w="3832" w:type="pct"/>
-            <w:gridSpan w:val="6"/>
-            <w:shd w:val="clear" w:color="auto" w:fill="D9D9D9" w:themeFill="background1" w:themeFillShade="D9"/>
+            <w:gridSpan w:val="12"/>
             <w:vAlign w:val="center"/>
           </w:tcPr>
           <w:p>
             <w:pPr>
-              <w:spacing w:before="120" w:after="120" w:line="240" w:lineRule="auto"/>
+              <w:spacing w:before="120" w:after="120"/>
               <w:rPr>
                 <w:rFonts w:ascii="Calibri" w:hAnsi="Calibri"/>
               </w:rPr>
@@ -2415,31 +2773,19 @@
               <w:rPr>
                 <w:rFonts w:ascii="Calibri" w:hAnsi="Calibri"/>
               </w:rPr>
-              <w:t>[</w:t>
-            </w:r>
-            <w:r>
-              <w:rPr>
-                <w:rFonts w:ascii="Calibri" w:hAnsi="Calibri"/>
-              </w:rPr>
-              <w:t>R</w:t>
-            </w:r>
-            <w:r>
-              <w:rPr>
-                <w:rFonts w:ascii="Calibri" w:hAnsi="Calibri"/>
-              </w:rPr>
-              <w:t>esultaat</w:t>
-            </w:r>
-            <w:r>
-              <w:rPr>
-                <w:rFonts w:ascii="Calibri" w:hAnsi="Calibri"/>
-              </w:rPr>
-              <w:t xml:space="preserve"> na de test</w:t>
-            </w:r>
-            <w:r>
-              <w:rPr>
-                <w:rFonts w:ascii="Calibri" w:hAnsi="Calibri"/>
-              </w:rPr>
-              <w:t>]</w:t>
+              <w:t xml:space="preserve">De speler </w:t>
+            </w:r>
+            <w:r>
+              <w:rPr>
+                <w:rFonts w:ascii="Calibri" w:hAnsi="Calibri"/>
+              </w:rPr>
+              <w:t xml:space="preserve">clicket op </w:t>
+            </w:r>
+            <w:r>
+              <w:rPr>
+                <w:rFonts w:ascii="Calibri" w:hAnsi="Calibri"/>
+              </w:rPr>
+              <w:t xml:space="preserve">tile, waar het item op ligt. Op het moment wanneer speler op tile stapt, voegt het item toe aan inventory. </w:t>
             </w:r>
           </w:p>
         </w:tc>
@@ -2451,10 +2797,8 @@
         <w:tc>
           <w:tcPr>
             <w:tcW w:w="1168" w:type="pct"/>
+            <w:gridSpan w:val="2"/>
             <w:shd w:val="clear" w:color="auto" w:fill="A6A6A6" w:themeFill="background1" w:themeFillShade="A6"/>
-            <w:tcMar>
-              <w:right w:w="0" w:type="dxa"/>
-            </w:tcMar>
             <w:vAlign w:val="center"/>
           </w:tcPr>
           <w:p>
@@ -2469,14 +2813,27 @@
                 <w:rFonts w:ascii="Calibri" w:hAnsi="Calibri"/>
                 <w:b/>
               </w:rPr>
-              <w:t>Aanpassingen</w:t>
+              <w:t>Werkelijk</w:t>
+            </w:r>
+            <w:r>
+              <w:rPr>
+                <w:rFonts w:ascii="Calibri" w:hAnsi="Calibri"/>
+              </w:rPr>
+              <w:t xml:space="preserve"> </w:t>
+            </w:r>
+            <w:r>
+              <w:rPr>
+                <w:rFonts w:ascii="Calibri" w:hAnsi="Calibri"/>
+                <w:b/>
+              </w:rPr>
+              <w:t>resultaat</w:t>
             </w:r>
           </w:p>
         </w:tc>
         <w:tc>
           <w:tcPr>
             <w:tcW w:w="3832" w:type="pct"/>
-            <w:gridSpan w:val="6"/>
+            <w:gridSpan w:val="12"/>
             <w:shd w:val="clear" w:color="auto" w:fill="D9D9D9" w:themeFill="background1" w:themeFillShade="D9"/>
             <w:vAlign w:val="center"/>
           </w:tcPr>
@@ -2491,31 +2848,7 @@
               <w:rPr>
                 <w:rFonts w:ascii="Calibri" w:hAnsi="Calibri"/>
               </w:rPr>
-              <w:t>[</w:t>
-            </w:r>
-            <w:r>
-              <w:rPr>
-                <w:rFonts w:ascii="Calibri" w:hAnsi="Calibri"/>
-              </w:rPr>
-              <w:t>Nodige aanpassingen</w:t>
-            </w:r>
-            <w:r>
-              <w:rPr>
-                <w:rFonts w:ascii="Calibri" w:hAnsi="Calibri"/>
-              </w:rPr>
-              <w:t xml:space="preserve"> die door gevoerd moeten worden</w:t>
-            </w:r>
-            <w:r>
-              <w:rPr>
-                <w:rFonts w:ascii="Calibri" w:hAnsi="Calibri"/>
-              </w:rPr>
-              <w:t xml:space="preserve"> na de test</w:t>
-            </w:r>
-            <w:r>
-              <w:rPr>
-                <w:rFonts w:ascii="Calibri" w:hAnsi="Calibri"/>
-              </w:rPr>
-              <w:t>]</w:t>
+              <w:t>[Resultaat na de test]</w:t>
             </w:r>
           </w:p>
         </w:tc>
@@ -2527,6 +2860,60 @@
         <w:tc>
           <w:tcPr>
             <w:tcW w:w="1168" w:type="pct"/>
+            <w:gridSpan w:val="2"/>
+            <w:shd w:val="clear" w:color="auto" w:fill="A6A6A6" w:themeFill="background1" w:themeFillShade="A6"/>
+            <w:tcMar>
+              <w:right w:w="0" w:type="dxa"/>
+            </w:tcMar>
+            <w:vAlign w:val="center"/>
+          </w:tcPr>
+          <w:p>
+            <w:pPr>
+              <w:spacing w:before="120" w:after="120"/>
+              <w:rPr>
+                <w:rFonts w:ascii="Calibri" w:hAnsi="Calibri"/>
+              </w:rPr>
+            </w:pPr>
+            <w:r>
+              <w:rPr>
+                <w:rFonts w:ascii="Calibri" w:hAnsi="Calibri"/>
+                <w:b/>
+              </w:rPr>
+              <w:t>Aanpassingen</w:t>
+            </w:r>
+          </w:p>
+        </w:tc>
+        <w:tc>
+          <w:tcPr>
+            <w:tcW w:w="3832" w:type="pct"/>
+            <w:gridSpan w:val="12"/>
+            <w:shd w:val="clear" w:color="auto" w:fill="D9D9D9" w:themeFill="background1" w:themeFillShade="D9"/>
+            <w:vAlign w:val="center"/>
+          </w:tcPr>
+          <w:p>
+            <w:pPr>
+              <w:spacing w:before="120" w:after="120" w:line="240" w:lineRule="auto"/>
+              <w:rPr>
+                <w:rFonts w:ascii="Calibri" w:hAnsi="Calibri"/>
+              </w:rPr>
+            </w:pPr>
+            <w:r>
+              <w:rPr>
+                <w:rFonts w:ascii="Calibri" w:hAnsi="Calibri"/>
+              </w:rPr>
+              <w:t>[Nodige aanpassingen die door gevoerd moeten worden na de test]</w:t>
+            </w:r>
+          </w:p>
+        </w:tc>
+      </w:tr>
+      <w:tr>
+        <w:trPr>
+          <w:trHeight w:val="20"/>
+        </w:trPr>
+        <w:tc>
+          <w:tcPr>
+            <w:tcW w:w="1168" w:type="pct"/>
+            <w:gridSpan w:val="2"/>
             <w:shd w:val="clear" w:color="auto" w:fill="9CC2E5" w:themeFill="accent1" w:themeFillTint="99"/>
             <w:vAlign w:val="center"/>
           </w:tcPr>
@@ -2549,6 +2936,7 @@
         <w:tc>
           <w:tcPr>
             <w:tcW w:w="416" w:type="pct"/>
+            <w:gridSpan w:val="2"/>
             <w:shd w:val="clear" w:color="auto" w:fill="9CC2E5" w:themeFill="accent1" w:themeFillTint="99"/>
             <w:vAlign w:val="center"/>
           </w:tcPr>
@@ -2571,6 +2959,7 @@
         <w:tc>
           <w:tcPr>
             <w:tcW w:w="622" w:type="pct"/>
+            <w:gridSpan w:val="2"/>
             <w:vAlign w:val="center"/>
           </w:tcPr>
           <w:p>
@@ -2584,25 +2973,14 @@
               <w:rPr>
                 <w:rFonts w:ascii="Calibri" w:hAnsi="Calibri"/>
               </w:rPr>
-              <w:t>[</w:t>
-            </w:r>
-            <w:r>
-              <w:rPr>
-                <w:rFonts w:ascii="Calibri" w:hAnsi="Calibri"/>
-              </w:rPr>
-              <w:t>Minuten</w:t>
-            </w:r>
-            <w:r>
-              <w:rPr>
-                <w:rFonts w:ascii="Calibri" w:hAnsi="Calibri"/>
-              </w:rPr>
-              <w:t>]</w:t>
+              <w:t>1:00</w:t>
             </w:r>
           </w:p>
         </w:tc>
         <w:tc>
           <w:tcPr>
             <w:tcW w:w="574" w:type="pct"/>
+            <w:gridSpan w:val="2"/>
             <w:shd w:val="clear" w:color="auto" w:fill="9CC2E5" w:themeFill="accent1" w:themeFillTint="99"/>
             <w:vAlign w:val="center"/>
           </w:tcPr>
@@ -2624,7 +3002,8 @@
         </w:tc>
         <w:tc>
           <w:tcPr>
-            <w:tcW w:w="464" w:type="pct"/>
+            <w:tcW w:w="465" w:type="pct"/>
+            <w:gridSpan w:val="2"/>
             <w:vAlign w:val="center"/>
           </w:tcPr>
           <w:p>
@@ -2638,25 +3017,14 @@
               <w:rPr>
                 <w:rFonts w:ascii="Calibri" w:hAnsi="Calibri"/>
               </w:rPr>
-              <w:t>[</w:t>
-            </w:r>
-            <w:r>
-              <w:rPr>
-                <w:rFonts w:ascii="Calibri" w:hAnsi="Calibri"/>
-              </w:rPr>
-              <w:t>0-10</w:t>
-            </w:r>
-            <w:r>
-              <w:rPr>
-                <w:rFonts w:ascii="Calibri" w:hAnsi="Calibri"/>
-              </w:rPr>
-              <w:t>]</w:t>
+              <w:t>6</w:t>
             </w:r>
           </w:p>
         </w:tc>
         <w:tc>
           <w:tcPr>
             <w:tcW w:w="551" w:type="pct"/>
+            <w:gridSpan w:val="2"/>
             <w:shd w:val="clear" w:color="auto" w:fill="A6A6A6" w:themeFill="background1" w:themeFillShade="A6"/>
             <w:vAlign w:val="center"/>
           </w:tcPr>
@@ -2680,6 +3048,7 @@
         <w:tc>
           <w:tcPr>
             <w:tcW w:w="1204" w:type="pct"/>
+            <w:gridSpan w:val="2"/>
             <w:shd w:val="clear" w:color="auto" w:fill="D9D9D9" w:themeFill="background1" w:themeFillShade="D9"/>
             <w:vAlign w:val="center"/>
           </w:tcPr>
@@ -2708,7 +3077,7 @@
         <w:tc>
           <w:tcPr>
             <w:tcW w:w="3245" w:type="pct"/>
-            <w:gridSpan w:val="5"/>
+            <w:gridSpan w:val="10"/>
             <w:tcBorders>
               <w:left w:val="nil"/>
               <w:bottom w:val="nil"/>
@@ -2729,6 +3098,7 @@
         <w:tc>
           <w:tcPr>
             <w:tcW w:w="551" w:type="pct"/>
+            <w:gridSpan w:val="2"/>
             <w:shd w:val="clear" w:color="auto" w:fill="A6A6A6" w:themeFill="background1" w:themeFillShade="A6"/>
             <w:vAlign w:val="center"/>
           </w:tcPr>
@@ -2752,6 +3122,7 @@
         <w:tc>
           <w:tcPr>
             <w:tcW w:w="1204" w:type="pct"/>
+            <w:gridSpan w:val="2"/>
             <w:shd w:val="clear" w:color="auto" w:fill="D9D9D9" w:themeFill="background1" w:themeFillShade="D9"/>
             <w:vAlign w:val="center"/>
           </w:tcPr>
@@ -2775,30 +3146,14 @@
                 <w:rFonts w:ascii="Calibri" w:hAnsi="Calibri"/>
                 <w:bCs/>
               </w:rPr>
-              <w:t>OK/</w:t>
-            </w:r>
-            <w:proofErr w:type="spellStart"/>
+              <w:t>OK/Fail</w:t>
+            </w:r>
             <w:r>
               <w:rPr>
                 <w:rFonts w:ascii="Calibri" w:hAnsi="Calibri"/>
                 <w:bCs/>
               </w:rPr>
-              <w:t>Fail</w:t>
-            </w:r>
-            <w:proofErr w:type="spellEnd"/>
-            <w:r>
-              <w:rPr>
-                <w:rFonts w:ascii="Calibri" w:hAnsi="Calibri"/>
-                <w:bCs/>
-              </w:rPr>
-              <w:t>/</w:t>
-            </w:r>
-            <w:r>
-              <w:rPr>
-                <w:rFonts w:ascii="Calibri" w:hAnsi="Calibri"/>
-                <w:bCs/>
-              </w:rPr>
-              <w:t>NVT</w:t>
+              <w:t>/NVT</w:t>
             </w:r>
             <w:r>
               <w:rPr>
@@ -2887,6 +3242,21 @@
           <w:iCs/>
         </w:rPr>
         <w:t>]</w:t>
+      </w:r>
+    </w:p>
+    <w:p>
+      <w:pPr>
+        <w:rPr>
+          <w:i/>
+          <w:iCs/>
+        </w:rPr>
+      </w:pPr>
+      <w:r>
+        <w:rPr>
+          <w:i/>
+          <w:iCs/>
+        </w:rPr>
+        <w:t>Ik voer de test tijdens sprint 2 bij het testen van andere functionaliteit van het spel.</w:t>
       </w:r>
     </w:p>
     <w:p>
@@ -5875,7 +6245,6 @@
   <w:style w:type="character" w:default="1" w:styleId="a0">
     <w:name w:val="Default Paragraph Font"/>
     <w:uiPriority w:val="1"/>
-    <w:semiHidden/>
     <w:unhideWhenUsed/>
   </w:style>
   <w:style w:type="table" w:default="1" w:styleId="a1">
@@ -6545,12 +6914,9 @@
 </file>
 
 <file path=customXml/item1.xml><?xml version="1.0" encoding="utf-8"?>
-<?mso-contentType ?>
-<FormTemplates xmlns="http://schemas.microsoft.com/sharepoint/v3/contenttype/forms">
-  <Display>DocumentLibraryForm</Display>
-  <Edit>DocumentLibraryForm</Edit>
-  <New>DocumentLibraryForm</New>
-</FormTemplates>
+<p:properties xmlns:p="http://schemas.microsoft.com/office/2006/metadata/properties" xmlns:xsi="http://www.w3.org/2001/XMLSchema-instance" xmlns:pc="http://schemas.microsoft.com/office/infopath/2007/PartnerControls">
+  <documentManagement/>
+</p:properties>
 </file>
 
 <file path=customXml/item2.xml><?xml version="1.0" encoding="utf-8"?>
@@ -6558,9 +6924,12 @@
 </file>
 
 <file path=customXml/item3.xml><?xml version="1.0" encoding="utf-8"?>
-<p:properties xmlns:p="http://schemas.microsoft.com/office/2006/metadata/properties" xmlns:xsi="http://www.w3.org/2001/XMLSchema-instance" xmlns:pc="http://schemas.microsoft.com/office/infopath/2007/PartnerControls">
-  <documentManagement/>
-</p:properties>
+<?mso-contentType ?>
+<FormTemplates xmlns="http://schemas.microsoft.com/sharepoint/v3/contenttype/forms">
+  <Display>DocumentLibraryForm</Display>
+  <Edit>DocumentLibraryForm</Edit>
+  <New>DocumentLibraryForm</New>
+</FormTemplates>
 </file>
 
 <file path=customXml/item4.xml><?xml version="1.0" encoding="utf-8"?>
@@ -6702,9 +7071,10 @@
 </file>
 
 <file path=customXml/itemProps1.xml><?xml version="1.0" encoding="utf-8"?>
-<ds:datastoreItem xmlns:ds="http://schemas.openxmlformats.org/officeDocument/2006/customXml" ds:itemID="{785E2525-0EBE-4D7F-9AAE-49383EAD4E65}">
+<ds:datastoreItem xmlns:ds="http://schemas.openxmlformats.org/officeDocument/2006/customXml" ds:itemID="{BE4F2336-C780-4F46-AFFE-4DE0E8AB3C31}">
   <ds:schemaRefs>
-    <ds:schemaRef ds:uri="http://schemas.microsoft.com/sharepoint/v3/contenttype/forms"/>
+    <ds:schemaRef ds:uri="http://schemas.microsoft.com/office/2006/metadata/properties"/>
+    <ds:schemaRef ds:uri="http://schemas.microsoft.com/office/infopath/2007/PartnerControls"/>
   </ds:schemaRefs>
 </ds:datastoreItem>
 </file>
@@ -6718,10 +7088,9 @@
 </file>
 
 <file path=customXml/itemProps3.xml><?xml version="1.0" encoding="utf-8"?>
-<ds:datastoreItem xmlns:ds="http://schemas.openxmlformats.org/officeDocument/2006/customXml" ds:itemID="{BE4F2336-C780-4F46-AFFE-4DE0E8AB3C31}">
+<ds:datastoreItem xmlns:ds="http://schemas.openxmlformats.org/officeDocument/2006/customXml" ds:itemID="{785E2525-0EBE-4D7F-9AAE-49383EAD4E65}">
   <ds:schemaRefs>
-    <ds:schemaRef ds:uri="http://schemas.microsoft.com/office/2006/metadata/properties"/>
-    <ds:schemaRef ds:uri="http://schemas.microsoft.com/office/infopath/2007/PartnerControls"/>
+    <ds:schemaRef ds:uri="http://schemas.microsoft.com/sharepoint/v3/contenttype/forms"/>
   </ds:schemaRefs>
 </ds:datastoreItem>
 </file>

</xml_diff>